<commit_message>
json access modify delete
</commit_message>
<xml_diff>
--- a/Java.docx
+++ b/Java.docx
@@ -24796,1755 +24796,2128 @@
         <w:pStyle w:val="NoSpacing"/>
         <w:ind w:left="2880"/>
       </w:pPr>
+      <w:r>
+        <w:t>{</w:t>
+      </w:r>
+    </w:p>
+    <w:p>
+      <w:pPr>
+        <w:pStyle w:val="NoSpacing"/>
+        <w:ind w:left="2880"/>
+      </w:pPr>
+      <w:r>
+        <w:t xml:space="preserve">let </w:t>
+      </w:r>
+      <w:proofErr w:type="spellStart"/>
+      <w:r>
+        <w:t>userInput</w:t>
+      </w:r>
+      <w:proofErr w:type="spellEnd"/>
+      <w:r>
+        <w:t xml:space="preserve"> = prompt(</w:t>
+      </w:r>
+      <w:proofErr w:type="spellStart"/>
+      <w:r>
+        <w:t>promptMessage</w:t>
+      </w:r>
+      <w:proofErr w:type="spellEnd"/>
+      <w:r>
+        <w:t>);</w:t>
+      </w:r>
+    </w:p>
+    <w:p>
+      <w:pPr>
+        <w:pStyle w:val="NoSpacing"/>
+        <w:ind w:left="2880"/>
+      </w:pPr>
+      <w:r>
+        <w:t xml:space="preserve">return </w:t>
+      </w:r>
+      <w:proofErr w:type="spellStart"/>
+      <w:proofErr w:type="gramStart"/>
+      <w:r>
+        <w:t>isNumber</w:t>
+      </w:r>
+      <w:proofErr w:type="spellEnd"/>
+      <w:r>
+        <w:t xml:space="preserve"> ?</w:t>
+      </w:r>
+      <w:proofErr w:type="gramEnd"/>
+      <w:r>
+        <w:t xml:space="preserve"> </w:t>
+      </w:r>
+      <w:proofErr w:type="spellStart"/>
+      <w:r>
+        <w:t>parseFloat</w:t>
+      </w:r>
+      <w:proofErr w:type="spellEnd"/>
+      <w:r>
+        <w:t>(</w:t>
+      </w:r>
+      <w:proofErr w:type="spellStart"/>
+      <w:r>
+        <w:t>userInput</w:t>
+      </w:r>
+      <w:proofErr w:type="spellEnd"/>
+      <w:r>
+        <w:t xml:space="preserve">) : </w:t>
+      </w:r>
+      <w:proofErr w:type="spellStart"/>
+      <w:r>
+        <w:t>userInput</w:t>
+      </w:r>
+      <w:proofErr w:type="spellEnd"/>
+      <w:r>
+        <w:t xml:space="preserve"> ;</w:t>
+      </w:r>
+    </w:p>
+    <w:p>
+      <w:pPr>
+        <w:pStyle w:val="NoSpacing"/>
+        <w:ind w:left="2880"/>
+      </w:pPr>
+      <w:r>
+        <w:t>}</w:t>
+      </w:r>
+    </w:p>
+    <w:p>
+      <w:pPr>
+        <w:pStyle w:val="NoSpacing"/>
+        <w:ind w:left="2880"/>
+      </w:pPr>
+    </w:p>
+    <w:p>
+      <w:pPr>
+        <w:pStyle w:val="NoSpacing"/>
+        <w:ind w:left="2880"/>
+      </w:pPr>
+      <w:r>
+        <w:lastRenderedPageBreak/>
+        <w:t xml:space="preserve">function </w:t>
+      </w:r>
+      <w:proofErr w:type="spellStart"/>
+      <w:r>
+        <w:t>getExpenses</w:t>
+      </w:r>
+      <w:proofErr w:type="spellEnd"/>
+      <w:r>
+        <w:t>(expenses)</w:t>
+      </w:r>
+    </w:p>
+    <w:p>
+      <w:pPr>
+        <w:pStyle w:val="NoSpacing"/>
+        <w:ind w:left="2880"/>
+      </w:pPr>
+      <w:r>
+        <w:t>{</w:t>
+      </w:r>
+    </w:p>
+    <w:p>
+      <w:pPr>
+        <w:pStyle w:val="NoSpacing"/>
+        <w:ind w:left="2880"/>
+      </w:pPr>
+      <w:r>
+        <w:t xml:space="preserve">    </w:t>
+      </w:r>
+      <w:proofErr w:type="spellStart"/>
+      <w:r>
+        <w:t>const</w:t>
+      </w:r>
+      <w:proofErr w:type="spellEnd"/>
+      <w:r>
+        <w:t xml:space="preserve"> </w:t>
+      </w:r>
+      <w:proofErr w:type="spellStart"/>
+      <w:r>
+        <w:t>arrayExpenses</w:t>
+      </w:r>
+      <w:proofErr w:type="spellEnd"/>
+      <w:r>
+        <w:t xml:space="preserve"> = [</w:t>
+      </w:r>
+      <w:proofErr w:type="gramStart"/>
+      <w:r>
+        <w:t>] ;</w:t>
+      </w:r>
+      <w:proofErr w:type="gramEnd"/>
+    </w:p>
+    <w:p>
+      <w:pPr>
+        <w:pStyle w:val="NoSpacing"/>
+        <w:ind w:left="2880"/>
+      </w:pPr>
+      <w:r>
+        <w:t xml:space="preserve">      </w:t>
+      </w:r>
+      <w:proofErr w:type="gramStart"/>
+      <w:r>
+        <w:t>for(</w:t>
+      </w:r>
+      <w:proofErr w:type="gramEnd"/>
+      <w:r>
+        <w:t>let number = 1; number&lt;=expenses ; number++ )</w:t>
+      </w:r>
+    </w:p>
+    <w:p>
+      <w:pPr>
+        <w:pStyle w:val="NoSpacing"/>
+        <w:ind w:left="2880"/>
+      </w:pPr>
+      <w:r>
+        <w:t>        {</w:t>
+      </w:r>
+    </w:p>
+    <w:p>
+      <w:pPr>
+        <w:pStyle w:val="NoSpacing"/>
+        <w:ind w:left="2880"/>
+      </w:pPr>
+      <w:r>
+        <w:t xml:space="preserve">            let </w:t>
+      </w:r>
+      <w:proofErr w:type="spellStart"/>
+      <w:r>
+        <w:t>newExpenses</w:t>
+      </w:r>
+      <w:proofErr w:type="spellEnd"/>
+      <w:r>
+        <w:t xml:space="preserve"> =</w:t>
+      </w:r>
+      <w:proofErr w:type="spellStart"/>
+      <w:proofErr w:type="gramStart"/>
+      <w:r>
+        <w:t>getUserInput</w:t>
+      </w:r>
+      <w:proofErr w:type="spellEnd"/>
+      <w:r>
+        <w:t>(</w:t>
+      </w:r>
+      <w:proofErr w:type="gramEnd"/>
+      <w:r>
+        <w:t xml:space="preserve">`Enter Your </w:t>
+      </w:r>
+      <w:proofErr w:type="spellStart"/>
+      <w:r>
+        <w:t>Expenes</w:t>
+      </w:r>
+      <w:proofErr w:type="spellEnd"/>
+      <w:r>
+        <w:t xml:space="preserve"> ${number}`,true);</w:t>
+      </w:r>
+    </w:p>
+    <w:p>
+      <w:pPr>
+        <w:pStyle w:val="NoSpacing"/>
+        <w:ind w:left="2880"/>
+      </w:pPr>
+      <w:r>
+        <w:t xml:space="preserve">            </w:t>
+      </w:r>
+      <w:proofErr w:type="spellStart"/>
+      <w:r>
+        <w:t>arrayExpenses.push</w:t>
+      </w:r>
+      <w:proofErr w:type="spellEnd"/>
+      <w:r>
+        <w:t>(</w:t>
+      </w:r>
+      <w:proofErr w:type="spellStart"/>
+      <w:r>
+        <w:t>newExpenses</w:t>
+      </w:r>
+      <w:proofErr w:type="spellEnd"/>
+      <w:r>
+        <w:t>);</w:t>
+      </w:r>
+    </w:p>
+    <w:p>
+      <w:pPr>
+        <w:pStyle w:val="NoSpacing"/>
+        <w:ind w:left="2880"/>
+      </w:pPr>
+      <w:r>
+        <w:t>        }</w:t>
+      </w:r>
+    </w:p>
+    <w:p>
+      <w:pPr>
+        <w:pStyle w:val="NoSpacing"/>
+        <w:ind w:left="2880"/>
+      </w:pPr>
+      <w:r>
+        <w:t xml:space="preserve">        return </w:t>
+      </w:r>
+      <w:proofErr w:type="spellStart"/>
+      <w:proofErr w:type="gramStart"/>
+      <w:r>
+        <w:t>arrayExpenses</w:t>
+      </w:r>
+      <w:proofErr w:type="spellEnd"/>
+      <w:r>
+        <w:t xml:space="preserve"> ;</w:t>
+      </w:r>
+      <w:proofErr w:type="gramEnd"/>
+    </w:p>
+    <w:p>
+      <w:pPr>
+        <w:pStyle w:val="NoSpacing"/>
+        <w:ind w:left="2880"/>
+      </w:pPr>
+      <w:r>
+        <w:t>     </w:t>
+      </w:r>
+    </w:p>
+    <w:p>
+      <w:pPr>
+        <w:pStyle w:val="NoSpacing"/>
+        <w:ind w:left="2880"/>
+      </w:pPr>
+      <w:r>
+        <w:t>}</w:t>
+      </w:r>
+    </w:p>
+    <w:p>
+      <w:pPr>
+        <w:pStyle w:val="NoSpacing"/>
+        <w:ind w:left="2880"/>
+      </w:pPr>
+    </w:p>
+    <w:p>
+      <w:pPr>
+        <w:pStyle w:val="NoSpacing"/>
+        <w:ind w:left="2880"/>
+      </w:pPr>
+      <w:r>
+        <w:t xml:space="preserve">function </w:t>
+      </w:r>
+      <w:proofErr w:type="spellStart"/>
+      <w:r>
+        <w:t>calculateTotalExpenses</w:t>
+      </w:r>
+      <w:proofErr w:type="spellEnd"/>
+      <w:r>
+        <w:t>(</w:t>
+      </w:r>
+      <w:proofErr w:type="spellStart"/>
+      <w:r>
+        <w:t>arrayExpenses</w:t>
+      </w:r>
+      <w:proofErr w:type="spellEnd"/>
+      <w:r>
+        <w:t>)</w:t>
+      </w:r>
+    </w:p>
+    <w:p>
+      <w:pPr>
+        <w:pStyle w:val="NoSpacing"/>
+        <w:ind w:left="2880"/>
+      </w:pPr>
+      <w:r>
+        <w:t>{</w:t>
+      </w:r>
+    </w:p>
+    <w:p>
+      <w:pPr>
+        <w:pStyle w:val="NoSpacing"/>
+        <w:ind w:left="2880"/>
+      </w:pPr>
+      <w:r>
+        <w:t xml:space="preserve">    let </w:t>
+      </w:r>
+      <w:proofErr w:type="spellStart"/>
+      <w:r>
+        <w:t>totalExpenses</w:t>
+      </w:r>
+      <w:proofErr w:type="spellEnd"/>
+      <w:r>
+        <w:t xml:space="preserve"> = 0;</w:t>
+      </w:r>
+    </w:p>
+    <w:p>
+      <w:pPr>
+        <w:pStyle w:val="NoSpacing"/>
+        <w:ind w:left="2880"/>
+      </w:pPr>
+      <w:r>
+        <w:t xml:space="preserve">        </w:t>
+      </w:r>
+      <w:proofErr w:type="gramStart"/>
+      <w:r>
+        <w:t>for( let</w:t>
+      </w:r>
+      <w:proofErr w:type="gramEnd"/>
+      <w:r>
+        <w:t xml:space="preserve"> array= 0; array&lt;</w:t>
+      </w:r>
+      <w:proofErr w:type="spellStart"/>
+      <w:r>
+        <w:t>arrayExpenses.length</w:t>
+      </w:r>
+      <w:proofErr w:type="spellEnd"/>
+      <w:r>
+        <w:t>; array++)</w:t>
+      </w:r>
+    </w:p>
+    <w:p>
+      <w:pPr>
+        <w:pStyle w:val="NoSpacing"/>
+        <w:ind w:left="2880"/>
+      </w:pPr>
+      <w:r>
+        <w:t>        {</w:t>
+      </w:r>
+    </w:p>
+    <w:p>
+      <w:pPr>
+        <w:pStyle w:val="NoSpacing"/>
+        <w:ind w:left="2880"/>
+      </w:pPr>
+      <w:r>
+        <w:t xml:space="preserve">            </w:t>
+      </w:r>
+      <w:proofErr w:type="spellStart"/>
+      <w:r>
+        <w:t>totalExpenses</w:t>
+      </w:r>
+      <w:proofErr w:type="spellEnd"/>
+      <w:r>
+        <w:t xml:space="preserve"> += </w:t>
+      </w:r>
+      <w:proofErr w:type="spellStart"/>
+      <w:r>
+        <w:t>arrayExpenses</w:t>
+      </w:r>
+      <w:proofErr w:type="spellEnd"/>
+      <w:r>
+        <w:t>[array];</w:t>
+      </w:r>
+    </w:p>
+    <w:p>
+      <w:pPr>
+        <w:pStyle w:val="NoSpacing"/>
+        <w:ind w:left="2880"/>
+      </w:pPr>
+      <w:r>
+        <w:t>        }</w:t>
+      </w:r>
+    </w:p>
+    <w:p>
+      <w:pPr>
+        <w:pStyle w:val="NoSpacing"/>
+        <w:ind w:left="2880"/>
+      </w:pPr>
+      <w:r>
+        <w:t xml:space="preserve">        return </w:t>
+      </w:r>
+      <w:proofErr w:type="spellStart"/>
+      <w:proofErr w:type="gramStart"/>
+      <w:r>
+        <w:t>totalExpenses</w:t>
+      </w:r>
+      <w:proofErr w:type="spellEnd"/>
+      <w:r>
+        <w:t xml:space="preserve"> ;</w:t>
+      </w:r>
+      <w:proofErr w:type="gramEnd"/>
+    </w:p>
+    <w:p>
+      <w:pPr>
+        <w:pStyle w:val="NoSpacing"/>
+        <w:ind w:left="2880"/>
+      </w:pPr>
+      <w:r>
+        <w:t>}</w:t>
+      </w:r>
+    </w:p>
+    <w:p>
+      <w:pPr>
+        <w:pStyle w:val="NoSpacing"/>
+        <w:ind w:left="2880"/>
+      </w:pPr>
+    </w:p>
+    <w:p>
+      <w:pPr>
+        <w:pStyle w:val="NoSpacing"/>
+        <w:ind w:left="2880"/>
+      </w:pPr>
+      <w:r>
+        <w:t xml:space="preserve">function </w:t>
+      </w:r>
+      <w:proofErr w:type="spellStart"/>
+      <w:proofErr w:type="gramStart"/>
+      <w:r>
+        <w:t>getFinalResult</w:t>
+      </w:r>
+      <w:proofErr w:type="spellEnd"/>
+      <w:r>
+        <w:t>(</w:t>
+      </w:r>
+      <w:proofErr w:type="gramEnd"/>
+      <w:r>
+        <w:t xml:space="preserve">user , salary , </w:t>
+      </w:r>
+      <w:proofErr w:type="spellStart"/>
+      <w:r>
+        <w:t>totalExpenses</w:t>
+      </w:r>
+      <w:proofErr w:type="spellEnd"/>
+      <w:r>
+        <w:t xml:space="preserve"> , tax , </w:t>
+      </w:r>
+      <w:proofErr w:type="spellStart"/>
+      <w:r>
+        <w:t>netIncome</w:t>
+      </w:r>
+      <w:proofErr w:type="spellEnd"/>
+      <w:r>
+        <w:t xml:space="preserve"> , balance , saving , </w:t>
+      </w:r>
+      <w:proofErr w:type="spellStart"/>
+      <w:r>
+        <w:t>finalStatus</w:t>
+      </w:r>
+      <w:proofErr w:type="spellEnd"/>
+      <w:r>
+        <w:t>)</w:t>
+      </w:r>
+    </w:p>
+    <w:p>
+      <w:pPr>
+        <w:pStyle w:val="NoSpacing"/>
+        <w:ind w:left="2880"/>
+      </w:pPr>
+      <w:r>
+        <w:t>{</w:t>
+      </w:r>
+    </w:p>
+    <w:p>
+      <w:pPr>
+        <w:pStyle w:val="NoSpacing"/>
+        <w:ind w:left="2880"/>
+      </w:pPr>
+      <w:r>
+        <w:t xml:space="preserve">        let </w:t>
+      </w:r>
+      <w:proofErr w:type="spellStart"/>
+      <w:r>
+        <w:t>overSpending</w:t>
+      </w:r>
+      <w:proofErr w:type="spellEnd"/>
+      <w:r>
+        <w:t xml:space="preserve"> = '';</w:t>
+      </w:r>
+    </w:p>
+    <w:p>
+      <w:pPr>
+        <w:pStyle w:val="NoSpacing"/>
+        <w:ind w:left="2880"/>
+      </w:pPr>
+      <w:r>
+        <w:t>    if(</w:t>
+      </w:r>
+      <w:proofErr w:type="spellStart"/>
+      <w:r>
+        <w:t>totalExpenses</w:t>
+      </w:r>
+      <w:proofErr w:type="spellEnd"/>
+      <w:r>
+        <w:t>&gt;salary)</w:t>
+      </w:r>
+    </w:p>
+    <w:p>
+      <w:pPr>
+        <w:pStyle w:val="NoSpacing"/>
+        <w:ind w:left="2880"/>
+      </w:pPr>
+      <w:r>
+        <w:t>    {</w:t>
+      </w:r>
+    </w:p>
+    <w:p>
+      <w:pPr>
+        <w:pStyle w:val="NoSpacing"/>
+        <w:ind w:left="2880"/>
+      </w:pPr>
+      <w:r>
+        <w:t xml:space="preserve">        </w:t>
+      </w:r>
+      <w:proofErr w:type="spellStart"/>
+      <w:r>
+        <w:t>overSpending</w:t>
+      </w:r>
+      <w:proofErr w:type="spellEnd"/>
+      <w:r>
+        <w:t xml:space="preserve"> = '</w:t>
+      </w:r>
+      <w:proofErr w:type="gramStart"/>
+      <w:r>
+        <w:t>Warning !</w:t>
+      </w:r>
+      <w:proofErr w:type="gramEnd"/>
+      <w:r>
+        <w:t xml:space="preserve"> Your </w:t>
+      </w:r>
+      <w:proofErr w:type="spellStart"/>
+      <w:r>
+        <w:t>Spanding</w:t>
+      </w:r>
+      <w:proofErr w:type="spellEnd"/>
+      <w:r>
+        <w:t xml:space="preserve"> Too much';</w:t>
+      </w:r>
+    </w:p>
+    <w:p>
+      <w:pPr>
+        <w:pStyle w:val="NoSpacing"/>
+        <w:ind w:left="2880"/>
+      </w:pPr>
+      <w:r>
+        <w:t>    }</w:t>
+      </w:r>
+    </w:p>
+    <w:p>
+      <w:pPr>
+        <w:pStyle w:val="NoSpacing"/>
+        <w:ind w:left="2880"/>
+      </w:pPr>
+    </w:p>
+    <w:p>
+      <w:pPr>
+        <w:pStyle w:val="NoSpacing"/>
+        <w:ind w:left="2880"/>
+      </w:pPr>
+      <w:r>
+        <w:t xml:space="preserve">    </w:t>
+      </w:r>
+      <w:proofErr w:type="spellStart"/>
+      <w:proofErr w:type="gramStart"/>
+      <w:r>
+        <w:t>document.write</w:t>
+      </w:r>
+      <w:proofErr w:type="spellEnd"/>
+      <w:proofErr w:type="gramEnd"/>
+      <w:r>
+        <w:t>("</w:t>
+      </w:r>
+      <w:proofErr w:type="spellStart"/>
+      <w:r>
+        <w:t>User"+user</w:t>
+      </w:r>
+      <w:proofErr w:type="spellEnd"/>
+      <w:r>
+        <w:t xml:space="preserve"> +"&lt;</w:t>
+      </w:r>
+      <w:proofErr w:type="spellStart"/>
+      <w:r>
+        <w:t>br</w:t>
+      </w:r>
+      <w:proofErr w:type="spellEnd"/>
+      <w:r>
+        <w:t>&gt;");</w:t>
+      </w:r>
+    </w:p>
+    <w:p>
+      <w:pPr>
+        <w:pStyle w:val="NoSpacing"/>
+        <w:ind w:left="2880"/>
+      </w:pPr>
+      <w:r>
+        <w:t xml:space="preserve">    </w:t>
+      </w:r>
+      <w:proofErr w:type="spellStart"/>
+      <w:proofErr w:type="gramStart"/>
+      <w:r>
+        <w:t>document.write</w:t>
+      </w:r>
+      <w:proofErr w:type="spellEnd"/>
+      <w:proofErr w:type="gramEnd"/>
+      <w:r>
+        <w:t xml:space="preserve">("Total </w:t>
+      </w:r>
+      <w:proofErr w:type="spellStart"/>
+      <w:r>
+        <w:t>Income"+salary</w:t>
+      </w:r>
+      <w:proofErr w:type="spellEnd"/>
+      <w:r>
+        <w:t>+"&lt;</w:t>
+      </w:r>
+      <w:proofErr w:type="spellStart"/>
+      <w:r>
+        <w:t>br</w:t>
+      </w:r>
+      <w:proofErr w:type="spellEnd"/>
+      <w:r>
+        <w:t>&gt;");</w:t>
+      </w:r>
+    </w:p>
+    <w:p>
+      <w:pPr>
+        <w:pStyle w:val="NoSpacing"/>
+        <w:ind w:left="2880"/>
+      </w:pPr>
+      <w:r>
+        <w:t xml:space="preserve">    </w:t>
+      </w:r>
+      <w:proofErr w:type="spellStart"/>
+      <w:proofErr w:type="gramStart"/>
+      <w:r>
+        <w:t>document.write</w:t>
+      </w:r>
+      <w:proofErr w:type="spellEnd"/>
+      <w:proofErr w:type="gramEnd"/>
+      <w:r>
+        <w:t>("Total Expenses"+</w:t>
+      </w:r>
+      <w:proofErr w:type="spellStart"/>
+      <w:r>
+        <w:t>totalExpenses</w:t>
+      </w:r>
+      <w:proofErr w:type="spellEnd"/>
+      <w:r>
+        <w:t>+"&lt;</w:t>
+      </w:r>
+      <w:proofErr w:type="spellStart"/>
+      <w:r>
+        <w:t>br</w:t>
+      </w:r>
+      <w:proofErr w:type="spellEnd"/>
+      <w:r>
+        <w:t>&gt;");</w:t>
+      </w:r>
+    </w:p>
+    <w:p>
+      <w:pPr>
+        <w:pStyle w:val="NoSpacing"/>
+        <w:ind w:left="2880"/>
+      </w:pPr>
+      <w:r>
+        <w:t xml:space="preserve">    </w:t>
+      </w:r>
+      <w:proofErr w:type="spellStart"/>
+      <w:proofErr w:type="gramStart"/>
+      <w:r>
+        <w:t>document.write</w:t>
+      </w:r>
+      <w:proofErr w:type="spellEnd"/>
+      <w:proofErr w:type="gramEnd"/>
+      <w:r>
+        <w:t>("Tax 10%"+ tax+"&lt;</w:t>
+      </w:r>
+      <w:proofErr w:type="spellStart"/>
+      <w:r>
+        <w:t>br</w:t>
+      </w:r>
+      <w:proofErr w:type="spellEnd"/>
+      <w:r>
+        <w:t>&gt;");</w:t>
+      </w:r>
+    </w:p>
+    <w:p>
+      <w:pPr>
+        <w:pStyle w:val="NoSpacing"/>
+        <w:ind w:left="2880"/>
+      </w:pPr>
+      <w:r>
+        <w:t xml:space="preserve">    </w:t>
+      </w:r>
+      <w:proofErr w:type="spellStart"/>
+      <w:proofErr w:type="gramStart"/>
+      <w:r>
+        <w:t>document.write</w:t>
+      </w:r>
+      <w:proofErr w:type="spellEnd"/>
+      <w:proofErr w:type="gramEnd"/>
+      <w:r>
+        <w:t>("Net Income After Tax"+</w:t>
+      </w:r>
+      <w:proofErr w:type="spellStart"/>
+      <w:r>
+        <w:t>netIncome</w:t>
+      </w:r>
+      <w:proofErr w:type="spellEnd"/>
+      <w:r>
+        <w:t>+"&lt;</w:t>
+      </w:r>
+      <w:proofErr w:type="spellStart"/>
+      <w:r>
+        <w:t>br</w:t>
+      </w:r>
+      <w:proofErr w:type="spellEnd"/>
+      <w:r>
+        <w:t>&gt;");</w:t>
+      </w:r>
+    </w:p>
+    <w:p>
+      <w:pPr>
+        <w:pStyle w:val="NoSpacing"/>
+        <w:ind w:left="2880"/>
+      </w:pPr>
+      <w:r>
+        <w:t xml:space="preserve">    </w:t>
+      </w:r>
+      <w:proofErr w:type="spellStart"/>
+      <w:proofErr w:type="gramStart"/>
+      <w:r>
+        <w:t>document.write</w:t>
+      </w:r>
+      <w:proofErr w:type="spellEnd"/>
+      <w:proofErr w:type="gramEnd"/>
+      <w:r>
+        <w:t xml:space="preserve">("Remaining </w:t>
+      </w:r>
+      <w:proofErr w:type="spellStart"/>
+      <w:r>
+        <w:t>Balance"+balance</w:t>
+      </w:r>
+      <w:proofErr w:type="spellEnd"/>
+      <w:r>
+        <w:t>+"&lt;</w:t>
+      </w:r>
+      <w:proofErr w:type="spellStart"/>
+      <w:r>
+        <w:t>br</w:t>
+      </w:r>
+      <w:proofErr w:type="spellEnd"/>
+      <w:r>
+        <w:t>&gt;");</w:t>
+      </w:r>
+    </w:p>
+    <w:p>
+      <w:pPr>
+        <w:pStyle w:val="NoSpacing"/>
+        <w:ind w:left="2880"/>
+      </w:pPr>
+      <w:r>
+        <w:t xml:space="preserve">    </w:t>
+      </w:r>
+      <w:proofErr w:type="spellStart"/>
+      <w:proofErr w:type="gramStart"/>
+      <w:r>
+        <w:t>document.write</w:t>
+      </w:r>
+      <w:proofErr w:type="spellEnd"/>
+      <w:proofErr w:type="gramEnd"/>
+      <w:r>
+        <w:t>("</w:t>
+      </w:r>
+      <w:proofErr w:type="spellStart"/>
+      <w:r>
+        <w:t>SAving</w:t>
+      </w:r>
+      <w:proofErr w:type="spellEnd"/>
+      <w:r>
+        <w:t xml:space="preserve"> 20% "+saving+"&lt;</w:t>
+      </w:r>
+      <w:proofErr w:type="spellStart"/>
+      <w:r>
+        <w:t>br</w:t>
+      </w:r>
+      <w:proofErr w:type="spellEnd"/>
+      <w:r>
+        <w:t>&gt;");</w:t>
+      </w:r>
+    </w:p>
+    <w:p>
+      <w:pPr>
+        <w:pStyle w:val="NoSpacing"/>
+        <w:ind w:left="2880"/>
+      </w:pPr>
+      <w:r>
+        <w:t xml:space="preserve">    </w:t>
+      </w:r>
+      <w:proofErr w:type="spellStart"/>
+      <w:proofErr w:type="gramStart"/>
+      <w:r>
+        <w:t>document.write</w:t>
+      </w:r>
+      <w:proofErr w:type="spellEnd"/>
+      <w:proofErr w:type="gramEnd"/>
+      <w:r>
+        <w:t>(</w:t>
+      </w:r>
+      <w:proofErr w:type="spellStart"/>
+      <w:r>
+        <w:t>finalStatus</w:t>
+      </w:r>
+      <w:proofErr w:type="spellEnd"/>
+      <w:r>
+        <w:t>+"&lt;</w:t>
+      </w:r>
+      <w:proofErr w:type="spellStart"/>
+      <w:r>
+        <w:t>br</w:t>
+      </w:r>
+      <w:proofErr w:type="spellEnd"/>
+      <w:r>
+        <w:t>&gt;");</w:t>
+      </w:r>
+    </w:p>
+    <w:p>
+      <w:pPr>
+        <w:pStyle w:val="NoSpacing"/>
+        <w:ind w:left="2880"/>
+      </w:pPr>
+      <w:r>
+        <w:t>    if(</w:t>
+      </w:r>
+      <w:proofErr w:type="spellStart"/>
+      <w:r>
+        <w:t>overSpending</w:t>
+      </w:r>
+      <w:proofErr w:type="spellEnd"/>
+      <w:r>
+        <w:t>)</w:t>
+      </w:r>
+    </w:p>
+    <w:p>
+      <w:pPr>
+        <w:pStyle w:val="NoSpacing"/>
+        <w:ind w:left="2880"/>
+      </w:pPr>
+      <w:r>
+        <w:t>    {</w:t>
+      </w:r>
+    </w:p>
+    <w:p>
+      <w:pPr>
+        <w:pStyle w:val="NoSpacing"/>
+        <w:ind w:left="2880"/>
+      </w:pPr>
+      <w:r>
+        <w:t xml:space="preserve">        </w:t>
+      </w:r>
+      <w:proofErr w:type="spellStart"/>
+      <w:proofErr w:type="gramStart"/>
+      <w:r>
+        <w:t>document.write</w:t>
+      </w:r>
+      <w:proofErr w:type="spellEnd"/>
+      <w:proofErr w:type="gramEnd"/>
+      <w:r>
+        <w:t>(</w:t>
+      </w:r>
+      <w:proofErr w:type="spellStart"/>
+      <w:r>
+        <w:t>overSpending</w:t>
+      </w:r>
+      <w:proofErr w:type="spellEnd"/>
+      <w:r>
+        <w:t>);</w:t>
+      </w:r>
+    </w:p>
+    <w:p>
+      <w:pPr>
+        <w:pStyle w:val="NoSpacing"/>
+        <w:ind w:left="2880"/>
+      </w:pPr>
+      <w:r>
+        <w:t>    }</w:t>
+      </w:r>
+    </w:p>
+    <w:p>
+      <w:pPr>
+        <w:pStyle w:val="NoSpacing"/>
+        <w:ind w:left="2880"/>
+      </w:pPr>
+      <w:r>
+        <w:t>}</w:t>
+      </w:r>
+    </w:p>
+    <w:p>
+      <w:pPr>
+        <w:pStyle w:val="NoSpacing"/>
+        <w:ind w:left="2880"/>
+      </w:pPr>
+    </w:p>
+    <w:p>
+      <w:pPr>
+        <w:pStyle w:val="NoSpacing"/>
+        <w:ind w:left="2880"/>
+      </w:pPr>
+      <w:r>
+        <w:t xml:space="preserve">function </w:t>
+      </w:r>
+      <w:proofErr w:type="spellStart"/>
+      <w:r>
+        <w:t>getFinancialStatus</w:t>
+      </w:r>
+      <w:proofErr w:type="spellEnd"/>
+      <w:r>
+        <w:t>(saving)</w:t>
+      </w:r>
+    </w:p>
+    <w:p>
+      <w:pPr>
+        <w:pStyle w:val="NoSpacing"/>
+        <w:ind w:left="2880"/>
+      </w:pPr>
+      <w:r>
+        <w:t>{</w:t>
+      </w:r>
+    </w:p>
+    <w:p>
+      <w:pPr>
+        <w:pStyle w:val="NoSpacing"/>
+        <w:ind w:left="2880"/>
+      </w:pPr>
+      <w:r>
+        <w:t xml:space="preserve">    let </w:t>
+      </w:r>
+      <w:proofErr w:type="spellStart"/>
+      <w:r>
+        <w:t>finalStatus</w:t>
+      </w:r>
+      <w:proofErr w:type="spellEnd"/>
+      <w:r>
+        <w:t xml:space="preserve"> = '';</w:t>
+      </w:r>
+    </w:p>
+    <w:p>
+      <w:pPr>
+        <w:pStyle w:val="NoSpacing"/>
+        <w:ind w:left="2880"/>
+      </w:pPr>
+    </w:p>
+    <w:p>
+      <w:pPr>
+        <w:pStyle w:val="NoSpacing"/>
+        <w:ind w:left="2880"/>
+      </w:pPr>
+      <w:r>
+        <w:t xml:space="preserve">    </w:t>
+      </w:r>
+      <w:proofErr w:type="gramStart"/>
+      <w:r>
+        <w:t>if(</w:t>
+      </w:r>
+      <w:proofErr w:type="gramEnd"/>
+      <w:r>
+        <w:t>saving &gt;= 1000)</w:t>
+      </w:r>
+    </w:p>
+    <w:p>
+      <w:pPr>
+        <w:pStyle w:val="NoSpacing"/>
+        <w:ind w:left="2880"/>
+      </w:pPr>
+      <w:r>
+        <w:t>    {</w:t>
+      </w:r>
+    </w:p>
+    <w:p>
+      <w:pPr>
+        <w:pStyle w:val="NoSpacing"/>
+        <w:ind w:left="2880"/>
+      </w:pPr>
+      <w:r>
+        <w:t xml:space="preserve">        </w:t>
+      </w:r>
+      <w:proofErr w:type="spellStart"/>
+      <w:r>
+        <w:t>finalStatus</w:t>
+      </w:r>
+      <w:proofErr w:type="spellEnd"/>
+      <w:r>
+        <w:t xml:space="preserve"> = '</w:t>
+      </w:r>
+      <w:proofErr w:type="gramStart"/>
+      <w:r>
+        <w:t>Amazing .</w:t>
+      </w:r>
+      <w:proofErr w:type="gramEnd"/>
+      <w:r>
+        <w:t xml:space="preserve"> Saving well ';</w:t>
+      </w:r>
+    </w:p>
+    <w:p>
+      <w:pPr>
+        <w:pStyle w:val="NoSpacing"/>
+        <w:ind w:left="2880"/>
+      </w:pPr>
+      <w:r>
+        <w:t>    }</w:t>
+      </w:r>
+    </w:p>
+    <w:p>
+      <w:pPr>
+        <w:pStyle w:val="NoSpacing"/>
+        <w:ind w:left="2880"/>
+      </w:pPr>
+      <w:r>
+        <w:t>    else if(saving&gt;=500)</w:t>
+      </w:r>
+    </w:p>
+    <w:p>
+      <w:pPr>
+        <w:pStyle w:val="NoSpacing"/>
+        <w:ind w:left="2880"/>
+      </w:pPr>
+      <w:r>
+        <w:t>    {</w:t>
+      </w:r>
+    </w:p>
+    <w:p>
+      <w:pPr>
+        <w:pStyle w:val="NoSpacing"/>
+        <w:ind w:left="2880"/>
+      </w:pPr>
+      <w:r>
+        <w:t xml:space="preserve">        </w:t>
+      </w:r>
+      <w:proofErr w:type="spellStart"/>
+      <w:r>
+        <w:t>finalStatus</w:t>
+      </w:r>
+      <w:proofErr w:type="spellEnd"/>
+      <w:r>
+        <w:t xml:space="preserve"> = '</w:t>
+      </w:r>
+      <w:proofErr w:type="gramStart"/>
+      <w:r>
+        <w:t>Good .</w:t>
+      </w:r>
+      <w:proofErr w:type="gramEnd"/>
+      <w:r>
+        <w:t xml:space="preserve"> in </w:t>
+      </w:r>
+      <w:proofErr w:type="spellStart"/>
+      <w:r>
+        <w:t>condtion</w:t>
+      </w:r>
+      <w:proofErr w:type="spellEnd"/>
+      <w:r>
+        <w:t>';</w:t>
+      </w:r>
+    </w:p>
+    <w:p>
+      <w:pPr>
+        <w:pStyle w:val="NoSpacing"/>
+        <w:ind w:left="2880"/>
+      </w:pPr>
+      <w:r>
+        <w:lastRenderedPageBreak/>
+        <w:t>    }</w:t>
+      </w:r>
+    </w:p>
+    <w:p>
+      <w:pPr>
+        <w:pStyle w:val="NoSpacing"/>
+        <w:ind w:left="2880"/>
+      </w:pPr>
+      <w:r>
+        <w:t>    else if (saving&gt;= 100)</w:t>
+      </w:r>
+    </w:p>
+    <w:p>
+      <w:pPr>
+        <w:pStyle w:val="NoSpacing"/>
+        <w:ind w:left="2880"/>
+      </w:pPr>
+      <w:r>
+        <w:t>    {</w:t>
+      </w:r>
+    </w:p>
+    <w:p>
+      <w:pPr>
+        <w:pStyle w:val="NoSpacing"/>
+        <w:ind w:left="2880"/>
+      </w:pPr>
+      <w:r>
+        <w:t xml:space="preserve">        </w:t>
+      </w:r>
+      <w:proofErr w:type="spellStart"/>
+      <w:r>
+        <w:t>finalStatus</w:t>
+      </w:r>
+      <w:proofErr w:type="spellEnd"/>
+      <w:r>
+        <w:t xml:space="preserve"> = "Need </w:t>
+      </w:r>
+      <w:proofErr w:type="spellStart"/>
+      <w:r>
+        <w:t>improvment</w:t>
+      </w:r>
+      <w:proofErr w:type="spellEnd"/>
+      <w:r>
+        <w:t>";</w:t>
+      </w:r>
+    </w:p>
+    <w:p>
+      <w:pPr>
+        <w:pStyle w:val="NoSpacing"/>
+        <w:ind w:left="2880"/>
+      </w:pPr>
+      <w:r>
+        <w:t>    }</w:t>
+      </w:r>
+    </w:p>
+    <w:p>
+      <w:pPr>
+        <w:pStyle w:val="NoSpacing"/>
+        <w:ind w:left="2880"/>
+      </w:pPr>
+      <w:r>
+        <w:t xml:space="preserve">    </w:t>
+      </w:r>
+      <w:proofErr w:type="gramStart"/>
+      <w:r>
+        <w:t>else{</w:t>
+      </w:r>
+      <w:proofErr w:type="gramEnd"/>
+    </w:p>
+    <w:p>
+      <w:pPr>
+        <w:pStyle w:val="NoSpacing"/>
+        <w:ind w:left="2880"/>
+      </w:pPr>
+      <w:r>
+        <w:t xml:space="preserve">        </w:t>
+      </w:r>
+      <w:proofErr w:type="spellStart"/>
+      <w:r>
+        <w:t>finalStatus</w:t>
+      </w:r>
+      <w:proofErr w:type="spellEnd"/>
+      <w:r>
+        <w:t xml:space="preserve"> = "Critical condition";</w:t>
+      </w:r>
+    </w:p>
+    <w:p>
+      <w:pPr>
+        <w:pStyle w:val="NoSpacing"/>
+        <w:ind w:left="2880"/>
+      </w:pPr>
+      <w:r>
+        <w:t>    }</w:t>
+      </w:r>
+    </w:p>
+    <w:p>
+      <w:pPr>
+        <w:pStyle w:val="NoSpacing"/>
+        <w:ind w:left="2880"/>
+      </w:pPr>
+      <w:r>
+        <w:t xml:space="preserve">    return </w:t>
+      </w:r>
+      <w:proofErr w:type="spellStart"/>
+      <w:r>
+        <w:t>finalStatus</w:t>
+      </w:r>
+      <w:proofErr w:type="spellEnd"/>
+      <w:r>
+        <w:t>;</w:t>
+      </w:r>
+    </w:p>
+    <w:p>
+      <w:pPr>
+        <w:pStyle w:val="NoSpacing"/>
+        <w:ind w:left="2880"/>
+      </w:pPr>
+      <w:r>
+        <w:t>}</w:t>
+      </w:r>
+    </w:p>
+    <w:p>
+      <w:pPr>
+        <w:pStyle w:val="NoSpacing"/>
+        <w:ind w:left="2880"/>
+      </w:pPr>
+    </w:p>
+    <w:p>
+      <w:pPr>
+        <w:pStyle w:val="NoSpacing"/>
+        <w:ind w:left="2880"/>
+      </w:pPr>
+      <w:r>
+        <w:t xml:space="preserve">function </w:t>
+      </w:r>
+      <w:proofErr w:type="spellStart"/>
+      <w:proofErr w:type="gramStart"/>
+      <w:r>
+        <w:t>getBudgetTracker</w:t>
+      </w:r>
+      <w:proofErr w:type="spellEnd"/>
+      <w:r>
+        <w:t>(</w:t>
+      </w:r>
+      <w:proofErr w:type="gramEnd"/>
+      <w:r>
+        <w:t>)</w:t>
+      </w:r>
+    </w:p>
+    <w:p>
+      <w:pPr>
+        <w:pStyle w:val="NoSpacing"/>
+        <w:ind w:left="2880"/>
+      </w:pPr>
+      <w:r>
+        <w:t>{</w:t>
+      </w:r>
+    </w:p>
+    <w:p>
+      <w:pPr>
+        <w:pStyle w:val="NoSpacing"/>
+        <w:ind w:left="2880"/>
+      </w:pPr>
+      <w:r>
+        <w:t xml:space="preserve">let user = </w:t>
+      </w:r>
+      <w:proofErr w:type="spellStart"/>
+      <w:proofErr w:type="gramStart"/>
+      <w:r>
+        <w:t>getUserInput</w:t>
+      </w:r>
+      <w:proofErr w:type="spellEnd"/>
+      <w:r>
+        <w:t>(</w:t>
+      </w:r>
+      <w:proofErr w:type="gramEnd"/>
+      <w:r>
+        <w:t>"Enter Your Name");</w:t>
+      </w:r>
+    </w:p>
+    <w:p>
+      <w:pPr>
+        <w:pStyle w:val="NoSpacing"/>
+        <w:ind w:left="2880"/>
+      </w:pPr>
+      <w:r>
+        <w:t xml:space="preserve">let salary = </w:t>
+      </w:r>
+      <w:proofErr w:type="spellStart"/>
+      <w:proofErr w:type="gramStart"/>
+      <w:r>
+        <w:t>getUserInput</w:t>
+      </w:r>
+      <w:proofErr w:type="spellEnd"/>
+      <w:r>
+        <w:t>(</w:t>
+      </w:r>
+      <w:proofErr w:type="gramEnd"/>
+      <w:r>
+        <w:t>"Enter Your salary" , true);</w:t>
+      </w:r>
+    </w:p>
+    <w:p>
+      <w:pPr>
+        <w:pStyle w:val="NoSpacing"/>
+        <w:ind w:left="2880"/>
+      </w:pPr>
+      <w:r>
+        <w:t>let expenses =</w:t>
+      </w:r>
+      <w:proofErr w:type="spellStart"/>
+      <w:proofErr w:type="gramStart"/>
+      <w:r>
+        <w:t>getUserInput</w:t>
+      </w:r>
+      <w:proofErr w:type="spellEnd"/>
+      <w:r>
+        <w:t>(</w:t>
+      </w:r>
+      <w:proofErr w:type="gramEnd"/>
+      <w:r>
+        <w:t>"How many expenses You have ?" , true);</w:t>
+      </w:r>
+    </w:p>
+    <w:p>
+      <w:pPr>
+        <w:pStyle w:val="NoSpacing"/>
+        <w:ind w:left="2880"/>
+      </w:pPr>
+      <w:r>
+        <w:br/>
+      </w:r>
+    </w:p>
+    <w:p>
+      <w:pPr>
+        <w:pStyle w:val="NoSpacing"/>
+        <w:ind w:left="2880"/>
+      </w:pPr>
+      <w:r>
+        <w:t>    if(</w:t>
+      </w:r>
+      <w:proofErr w:type="spellStart"/>
+      <w:r>
+        <w:t>isNaN</w:t>
+      </w:r>
+      <w:proofErr w:type="spellEnd"/>
+      <w:r>
+        <w:t xml:space="preserve">(salary) || </w:t>
+      </w:r>
+      <w:proofErr w:type="spellStart"/>
+      <w:r>
+        <w:t>isNaN</w:t>
+      </w:r>
+      <w:proofErr w:type="spellEnd"/>
+      <w:r>
+        <w:t>(expenses) || salary&lt;=0 || expenses&lt;=0)</w:t>
+      </w:r>
+    </w:p>
+    <w:p>
+      <w:pPr>
+        <w:pStyle w:val="NoSpacing"/>
+        <w:ind w:left="2880"/>
+      </w:pPr>
+      <w:r>
+        <w:t>    {</w:t>
+      </w:r>
+    </w:p>
+    <w:p>
+      <w:pPr>
+        <w:pStyle w:val="NoSpacing"/>
+        <w:ind w:left="2880"/>
+      </w:pPr>
+      <w:r>
+        <w:t xml:space="preserve">        </w:t>
+      </w:r>
+      <w:proofErr w:type="spellStart"/>
+      <w:proofErr w:type="gramStart"/>
+      <w:r>
+        <w:t>document.write</w:t>
+      </w:r>
+      <w:proofErr w:type="spellEnd"/>
+      <w:proofErr w:type="gramEnd"/>
+      <w:r>
+        <w:t xml:space="preserve">('Enter valid </w:t>
+      </w:r>
+      <w:proofErr w:type="spellStart"/>
+      <w:r>
+        <w:t>Enput</w:t>
+      </w:r>
+      <w:proofErr w:type="spellEnd"/>
+      <w:r>
+        <w:t>')</w:t>
+      </w:r>
+    </w:p>
+    <w:p>
+      <w:pPr>
+        <w:pStyle w:val="NoSpacing"/>
+        <w:ind w:left="2880"/>
+      </w:pPr>
+      <w:r>
+        <w:t xml:space="preserve">        return; </w:t>
+      </w:r>
+    </w:p>
+    <w:p>
+      <w:pPr>
+        <w:pStyle w:val="NoSpacing"/>
+        <w:ind w:left="2880"/>
+      </w:pPr>
+      <w:r>
+        <w:t>    }</w:t>
+      </w:r>
+    </w:p>
+    <w:p>
+      <w:pPr>
+        <w:pStyle w:val="NoSpacing"/>
+        <w:ind w:left="2880"/>
+      </w:pPr>
+      <w:r>
+        <w:t xml:space="preserve">    </w:t>
+      </w:r>
+      <w:proofErr w:type="gramStart"/>
+      <w:r>
+        <w:t>else{</w:t>
+      </w:r>
+      <w:proofErr w:type="gramEnd"/>
+    </w:p>
+    <w:p>
+      <w:pPr>
+        <w:pStyle w:val="NoSpacing"/>
+        <w:ind w:left="2880"/>
+      </w:pPr>
+    </w:p>
+    <w:p>
+      <w:pPr>
+        <w:pStyle w:val="NoSpacing"/>
+        <w:ind w:left="2880"/>
+      </w:pPr>
+      <w:r>
+        <w:t xml:space="preserve">        let </w:t>
+      </w:r>
+      <w:proofErr w:type="spellStart"/>
+      <w:r>
+        <w:t>arrayExpenses</w:t>
+      </w:r>
+      <w:proofErr w:type="spellEnd"/>
+      <w:r>
+        <w:t xml:space="preserve"> = </w:t>
+      </w:r>
+      <w:proofErr w:type="spellStart"/>
+      <w:r>
+        <w:t>getExpenses</w:t>
+      </w:r>
+      <w:proofErr w:type="spellEnd"/>
+      <w:r>
+        <w:t>(expenses);</w:t>
+      </w:r>
+    </w:p>
+    <w:p>
+      <w:pPr>
+        <w:pStyle w:val="NoSpacing"/>
+        <w:ind w:left="2880"/>
+      </w:pPr>
+    </w:p>
+    <w:p>
+      <w:pPr>
+        <w:pStyle w:val="NoSpacing"/>
+        <w:ind w:left="2880"/>
+      </w:pPr>
+      <w:r>
+        <w:t xml:space="preserve">        let </w:t>
+      </w:r>
+      <w:proofErr w:type="spellStart"/>
+      <w:r>
+        <w:t>totalExpenses</w:t>
+      </w:r>
+      <w:proofErr w:type="spellEnd"/>
+      <w:r>
+        <w:t xml:space="preserve"> = </w:t>
+      </w:r>
+      <w:proofErr w:type="spellStart"/>
+      <w:r>
+        <w:t>calculateTotalExpenses</w:t>
+      </w:r>
+      <w:proofErr w:type="spellEnd"/>
+      <w:r>
+        <w:t>(</w:t>
+      </w:r>
+      <w:proofErr w:type="spellStart"/>
+      <w:r>
+        <w:t>arrayExpenses</w:t>
+      </w:r>
+      <w:proofErr w:type="spellEnd"/>
+      <w:r>
+        <w:t>);</w:t>
+      </w:r>
+    </w:p>
+    <w:p>
+      <w:pPr>
+        <w:pStyle w:val="NoSpacing"/>
+        <w:ind w:left="2880"/>
+      </w:pPr>
+    </w:p>
+    <w:p>
+      <w:pPr>
+        <w:pStyle w:val="NoSpacing"/>
+        <w:ind w:left="2880"/>
+      </w:pPr>
+      <w:r>
+        <w:t xml:space="preserve">    </w:t>
+      </w:r>
+      <w:proofErr w:type="spellStart"/>
+      <w:r>
+        <w:t>const</w:t>
+      </w:r>
+      <w:proofErr w:type="spellEnd"/>
+      <w:r>
+        <w:t xml:space="preserve"> tax = salary * 0.1;</w:t>
+      </w:r>
+    </w:p>
+    <w:p>
+      <w:pPr>
+        <w:pStyle w:val="NoSpacing"/>
+        <w:ind w:left="2880"/>
+      </w:pPr>
+      <w:r>
+        <w:t xml:space="preserve">    </w:t>
+      </w:r>
+      <w:proofErr w:type="spellStart"/>
+      <w:r>
+        <w:t>const</w:t>
+      </w:r>
+      <w:proofErr w:type="spellEnd"/>
+      <w:r>
+        <w:t xml:space="preserve"> </w:t>
+      </w:r>
+      <w:proofErr w:type="spellStart"/>
+      <w:r>
+        <w:t>netIncome</w:t>
+      </w:r>
+      <w:proofErr w:type="spellEnd"/>
+      <w:r>
+        <w:t xml:space="preserve"> = salary - </w:t>
+      </w:r>
+      <w:proofErr w:type="gramStart"/>
+      <w:r>
+        <w:t>tax ;</w:t>
+      </w:r>
+      <w:proofErr w:type="gramEnd"/>
+    </w:p>
+    <w:p>
+      <w:pPr>
+        <w:pStyle w:val="NoSpacing"/>
+        <w:ind w:left="2880"/>
+      </w:pPr>
+      <w:r>
+        <w:t xml:space="preserve">    </w:t>
+      </w:r>
+      <w:proofErr w:type="spellStart"/>
+      <w:r>
+        <w:t>const</w:t>
+      </w:r>
+      <w:proofErr w:type="spellEnd"/>
+      <w:r>
+        <w:t xml:space="preserve"> balance = </w:t>
+      </w:r>
+      <w:proofErr w:type="spellStart"/>
+      <w:r>
+        <w:t>netIncome</w:t>
+      </w:r>
+      <w:proofErr w:type="spellEnd"/>
+      <w:r>
+        <w:t xml:space="preserve"> - </w:t>
+      </w:r>
+      <w:proofErr w:type="spellStart"/>
+      <w:proofErr w:type="gramStart"/>
+      <w:r>
+        <w:t>totalExpenses</w:t>
+      </w:r>
+      <w:proofErr w:type="spellEnd"/>
+      <w:r>
+        <w:t xml:space="preserve"> ;</w:t>
+      </w:r>
+      <w:proofErr w:type="gramEnd"/>
+    </w:p>
+    <w:p>
+      <w:pPr>
+        <w:pStyle w:val="NoSpacing"/>
+        <w:ind w:left="2880"/>
+      </w:pPr>
+      <w:r>
+        <w:t xml:space="preserve">    </w:t>
+      </w:r>
+      <w:proofErr w:type="spellStart"/>
+      <w:r>
+        <w:t>const</w:t>
+      </w:r>
+      <w:proofErr w:type="spellEnd"/>
+      <w:r>
+        <w:t xml:space="preserve"> saving = balance * 0.2;</w:t>
+      </w:r>
+    </w:p>
+    <w:p>
+      <w:pPr>
+        <w:pStyle w:val="NoSpacing"/>
+        <w:ind w:left="2880"/>
+      </w:pPr>
+      <w:r>
+        <w:t xml:space="preserve">    </w:t>
+      </w:r>
+    </w:p>
+    <w:p>
+      <w:pPr>
+        <w:pStyle w:val="NoSpacing"/>
+        <w:ind w:left="2880"/>
+      </w:pPr>
+      <w:r>
+        <w:t xml:space="preserve">    let </w:t>
+      </w:r>
+      <w:proofErr w:type="spellStart"/>
+      <w:r>
+        <w:t>finalStatus</w:t>
+      </w:r>
+      <w:proofErr w:type="spellEnd"/>
+      <w:r>
+        <w:t xml:space="preserve"> = </w:t>
+      </w:r>
+      <w:proofErr w:type="spellStart"/>
+      <w:r>
+        <w:t>getFinancialStatus</w:t>
+      </w:r>
+      <w:proofErr w:type="spellEnd"/>
+      <w:r>
+        <w:t>(saving);</w:t>
+      </w:r>
+    </w:p>
+    <w:p>
+      <w:pPr>
+        <w:pStyle w:val="NoSpacing"/>
+        <w:ind w:left="2880"/>
+      </w:pPr>
+    </w:p>
+    <w:p>
+      <w:pPr>
+        <w:pStyle w:val="NoSpacing"/>
+        <w:ind w:left="2880"/>
+      </w:pPr>
+      <w:r>
+        <w:t>     </w:t>
+      </w:r>
+      <w:proofErr w:type="spellStart"/>
+      <w:proofErr w:type="gramStart"/>
+      <w:r>
+        <w:t>getFinalResult</w:t>
+      </w:r>
+      <w:proofErr w:type="spellEnd"/>
+      <w:r>
+        <w:t>(</w:t>
+      </w:r>
+      <w:proofErr w:type="gramEnd"/>
+      <w:r>
+        <w:t xml:space="preserve">user , salary , </w:t>
+      </w:r>
+      <w:proofErr w:type="spellStart"/>
+      <w:r>
+        <w:t>totalExpenses</w:t>
+      </w:r>
+      <w:proofErr w:type="spellEnd"/>
+      <w:r>
+        <w:t xml:space="preserve"> , tax , </w:t>
+      </w:r>
+      <w:proofErr w:type="spellStart"/>
+      <w:r>
+        <w:t>netIncome</w:t>
+      </w:r>
+      <w:proofErr w:type="spellEnd"/>
+      <w:r>
+        <w:t xml:space="preserve"> , balance , saving , </w:t>
+      </w:r>
+      <w:proofErr w:type="spellStart"/>
+      <w:r>
+        <w:t>finalStatus</w:t>
+      </w:r>
+      <w:proofErr w:type="spellEnd"/>
+      <w:r>
+        <w:t>);</w:t>
+      </w:r>
+    </w:p>
+    <w:p>
+      <w:pPr>
+        <w:pStyle w:val="NoSpacing"/>
+        <w:ind w:left="2880"/>
+      </w:pPr>
+      <w:r>
+        <w:t>}</w:t>
+      </w:r>
+    </w:p>
+    <w:p>
+      <w:pPr>
+        <w:pStyle w:val="NoSpacing"/>
+        <w:ind w:left="2880"/>
+      </w:pPr>
+    </w:p>
+    <w:p>
+      <w:pPr>
+        <w:pStyle w:val="NoSpacing"/>
+        <w:ind w:left="2880"/>
+      </w:pPr>
+      <w:r>
+        <w:t>   </w:t>
+      </w:r>
+    </w:p>
+    <w:p>
+      <w:pPr>
+        <w:pStyle w:val="NoSpacing"/>
+        <w:ind w:left="2880"/>
+      </w:pPr>
+      <w:r>
+        <w:t>}</w:t>
+      </w:r>
+    </w:p>
+    <w:p>
+      <w:pPr>
+        <w:pStyle w:val="NoSpacing"/>
+        <w:ind w:left="2880"/>
+      </w:pPr>
+    </w:p>
+    <w:p>
+      <w:pPr>
+        <w:pStyle w:val="NoSpacing"/>
+        <w:ind w:left="2880"/>
+      </w:pPr>
+      <w:proofErr w:type="spellStart"/>
+      <w:proofErr w:type="gramStart"/>
+      <w:r>
+        <w:t>getBudgetTracker</w:t>
+      </w:r>
+      <w:proofErr w:type="spellEnd"/>
+      <w:r>
+        <w:t>(</w:t>
+      </w:r>
+      <w:proofErr w:type="gramEnd"/>
+      <w:r>
+        <w:t>)</w:t>
+      </w:r>
+    </w:p>
+    <w:p>
+      <w:pPr>
+        <w:pStyle w:val="NoSpacing"/>
+      </w:pPr>
+    </w:p>
+    <w:p>
+      <w:pPr>
+        <w:pStyle w:val="NoSpacing"/>
+      </w:pPr>
+    </w:p>
+    <w:p>
+      <w:pPr>
+        <w:pStyle w:val="NoSpacing"/>
+        <w:jc w:val="center"/>
+        <w:rPr>
+          <w:b/>
+          <w:sz w:val="44"/>
+          <w:u w:val="single"/>
+        </w:rPr>
+      </w:pPr>
+      <w:r>
+        <w:rPr>
+          <w:b/>
+          <w:sz w:val="44"/>
+          <w:u w:val="single"/>
+        </w:rPr>
+        <w:t>JSON</w:t>
+      </w:r>
+    </w:p>
+    <w:p>
+      <w:pPr>
+        <w:pStyle w:val="NoSpacing"/>
+      </w:pPr>
+      <w:r>
+        <w:t>Practice -&gt;</w:t>
+      </w:r>
+    </w:p>
+    <w:p>
+      <w:pPr>
+        <w:pStyle w:val="NoSpacing"/>
+        <w:ind w:left="720"/>
+      </w:pPr>
+      <w:r>
+        <w:br/>
+      </w:r>
+      <w:r>
+        <w:t>    "friends</w:t>
+      </w:r>
+      <w:proofErr w:type="gramStart"/>
+      <w:r>
+        <w:t>":[</w:t>
+      </w:r>
+      <w:proofErr w:type="gramEnd"/>
+    </w:p>
+    <w:p>
+      <w:pPr>
+        <w:pStyle w:val="NoSpacing"/>
+        <w:ind w:left="720"/>
+      </w:pPr>
+      <w:r>
+        <w:t>        {</w:t>
+      </w:r>
+    </w:p>
+    <w:p>
+      <w:pPr>
+        <w:pStyle w:val="NoSpacing"/>
+        <w:ind w:left="720"/>
+      </w:pPr>
+      <w:r>
+        <w:t>            "name":"</w:t>
+      </w:r>
+      <w:proofErr w:type="spellStart"/>
+      <w:r>
+        <w:t>Anis</w:t>
+      </w:r>
+      <w:proofErr w:type="spellEnd"/>
+      <w:r>
+        <w:t>",</w:t>
+      </w:r>
+    </w:p>
+    <w:p>
+      <w:pPr>
+        <w:pStyle w:val="NoSpacing"/>
+        <w:ind w:left="720"/>
+      </w:pPr>
+      <w:r>
+        <w:t>            "age":25</w:t>
+      </w:r>
+    </w:p>
+    <w:p>
+      <w:pPr>
+        <w:pStyle w:val="NoSpacing"/>
+        <w:ind w:left="720"/>
+      </w:pPr>
+      <w:r>
+        <w:t>        },</w:t>
+      </w:r>
+    </w:p>
+    <w:p>
+      <w:pPr>
+        <w:pStyle w:val="NoSpacing"/>
+        <w:ind w:left="720"/>
+      </w:pPr>
+      <w:r>
+        <w:t>        {</w:t>
+      </w:r>
+    </w:p>
+    <w:p>
+      <w:pPr>
+        <w:pStyle w:val="NoSpacing"/>
+        <w:ind w:left="720"/>
+      </w:pPr>
+      <w:r>
+        <w:lastRenderedPageBreak/>
+        <w:t>            "</w:t>
+      </w:r>
+      <w:proofErr w:type="spellStart"/>
+      <w:r>
+        <w:t>name":"Rahul</w:t>
+      </w:r>
+      <w:proofErr w:type="spellEnd"/>
+      <w:r>
+        <w:t>",</w:t>
+      </w:r>
+    </w:p>
+    <w:p>
+      <w:pPr>
+        <w:pStyle w:val="NoSpacing"/>
+        <w:ind w:left="720"/>
+      </w:pPr>
+      <w:r>
+        <w:t>            "age":26</w:t>
+      </w:r>
+    </w:p>
+    <w:p>
+      <w:pPr>
+        <w:pStyle w:val="NoSpacing"/>
+        <w:ind w:left="720"/>
+      </w:pPr>
+      <w:r>
+        <w:t>        }</w:t>
+      </w:r>
+    </w:p>
+    <w:p>
+      <w:pPr>
+        <w:pStyle w:val="NoSpacing"/>
+        <w:ind w:left="720"/>
+      </w:pPr>
+      <w:r>
+        <w:t>    ],</w:t>
+      </w:r>
+    </w:p>
+    <w:p>
+      <w:pPr>
+        <w:pStyle w:val="NoSpacing"/>
+        <w:ind w:left="720"/>
+      </w:pPr>
+      <w:r>
+        <w:br/>
+      </w:r>
+    </w:p>
+    <w:p>
+      <w:pPr>
+        <w:pStyle w:val="NoSpacing"/>
+        <w:ind w:left="720"/>
+      </w:pPr>
+      <w:r>
+        <w:t>"Students</w:t>
+      </w:r>
+      <w:proofErr w:type="gramStart"/>
+      <w:r>
+        <w:t>":[</w:t>
+      </w:r>
+      <w:proofErr w:type="gramEnd"/>
+    </w:p>
+    <w:p>
+      <w:pPr>
+        <w:pStyle w:val="NoSpacing"/>
+        <w:ind w:left="720"/>
+      </w:pPr>
+      <w:r>
+        <w:t>    {</w:t>
+      </w:r>
+    </w:p>
+    <w:p>
+      <w:pPr>
+        <w:pStyle w:val="NoSpacing"/>
+        <w:ind w:left="720"/>
+      </w:pPr>
+      <w:r>
+        <w:t>        "</w:t>
+      </w:r>
+      <w:proofErr w:type="spellStart"/>
+      <w:r>
+        <w:t>name":"Ahmed</w:t>
+      </w:r>
+      <w:proofErr w:type="spellEnd"/>
+      <w:r>
+        <w:t>",</w:t>
+      </w:r>
+    </w:p>
+    <w:p>
+      <w:pPr>
+        <w:pStyle w:val="NoSpacing"/>
+        <w:ind w:left="720"/>
+      </w:pPr>
+      <w:r>
+        <w:t>        "age":1,</w:t>
+      </w:r>
+    </w:p>
+    <w:p>
+      <w:pPr>
+        <w:pStyle w:val="NoSpacing"/>
+        <w:ind w:left="720"/>
+      </w:pPr>
+      <w:r>
+        <w:t>        "cgpa":</w:t>
+      </w:r>
+      <w:proofErr w:type="gramStart"/>
+      <w:r>
+        <w:t>5 ,</w:t>
+      </w:r>
+      <w:proofErr w:type="gramEnd"/>
+    </w:p>
+    <w:p>
+      <w:pPr>
+        <w:pStyle w:val="NoSpacing"/>
+        <w:ind w:left="720"/>
+      </w:pPr>
+      <w:r>
+        <w:t>        "language</w:t>
+      </w:r>
+      <w:proofErr w:type="gramStart"/>
+      <w:r>
+        <w:t>":[</w:t>
+      </w:r>
+      <w:proofErr w:type="gramEnd"/>
+      <w:r>
+        <w:t>"</w:t>
+      </w:r>
+      <w:proofErr w:type="spellStart"/>
+      <w:r>
+        <w:t>Bangla","English</w:t>
+      </w:r>
+      <w:proofErr w:type="spellEnd"/>
+      <w:r>
+        <w:t>"],</w:t>
+      </w:r>
+    </w:p>
+    <w:p>
+      <w:pPr>
+        <w:pStyle w:val="NoSpacing"/>
+        <w:ind w:left="720"/>
+      </w:pPr>
+      <w:r>
+        <w:t>        "frends":2</w:t>
+      </w:r>
+    </w:p>
+    <w:p>
+      <w:pPr>
+        <w:pStyle w:val="NoSpacing"/>
+        <w:ind w:left="720"/>
+      </w:pPr>
+      <w:r>
+        <w:t>    }</w:t>
+      </w:r>
+    </w:p>
+    <w:p>
+      <w:pPr>
+        <w:pStyle w:val="NoSpacing"/>
+        <w:ind w:left="720"/>
+      </w:pPr>
+      <w:r>
+        <w:t>]</w:t>
+      </w:r>
       <w:bookmarkStart w:id="0" w:name="_GoBack"/>
       <w:bookmarkEnd w:id="0"/>
-      <w:r>
-        <w:t>{</w:t>
-      </w:r>
-    </w:p>
-    <w:p>
-      <w:pPr>
-        <w:pStyle w:val="NoSpacing"/>
-        <w:ind w:left="2880"/>
-      </w:pPr>
-      <w:r>
-        <w:t xml:space="preserve">let </w:t>
-      </w:r>
-      <w:proofErr w:type="spellStart"/>
-      <w:r>
-        <w:t>userInput</w:t>
-      </w:r>
-      <w:proofErr w:type="spellEnd"/>
-      <w:r>
-        <w:t xml:space="preserve"> = prompt(</w:t>
-      </w:r>
-      <w:proofErr w:type="spellStart"/>
-      <w:r>
-        <w:t>promptMessage</w:t>
-      </w:r>
-      <w:proofErr w:type="spellEnd"/>
-      <w:r>
-        <w:t>);</w:t>
-      </w:r>
-    </w:p>
-    <w:p>
-      <w:pPr>
-        <w:pStyle w:val="NoSpacing"/>
-        <w:ind w:left="2880"/>
-      </w:pPr>
-      <w:r>
-        <w:t xml:space="preserve">return </w:t>
-      </w:r>
-      <w:proofErr w:type="spellStart"/>
-      <w:proofErr w:type="gramStart"/>
-      <w:r>
-        <w:t>isNumber</w:t>
-      </w:r>
-      <w:proofErr w:type="spellEnd"/>
-      <w:r>
-        <w:t xml:space="preserve"> ?</w:t>
-      </w:r>
-      <w:proofErr w:type="gramEnd"/>
-      <w:r>
-        <w:t xml:space="preserve"> </w:t>
-      </w:r>
-      <w:proofErr w:type="spellStart"/>
-      <w:r>
-        <w:t>parseFloat</w:t>
-      </w:r>
-      <w:proofErr w:type="spellEnd"/>
-      <w:r>
-        <w:t>(</w:t>
-      </w:r>
-      <w:proofErr w:type="spellStart"/>
-      <w:r>
-        <w:t>userInput</w:t>
-      </w:r>
-      <w:proofErr w:type="spellEnd"/>
-      <w:r>
-        <w:t xml:space="preserve">) : </w:t>
-      </w:r>
-      <w:proofErr w:type="spellStart"/>
-      <w:r>
-        <w:t>userInput</w:t>
-      </w:r>
-      <w:proofErr w:type="spellEnd"/>
-      <w:r>
-        <w:t xml:space="preserve"> ;</w:t>
-      </w:r>
-    </w:p>
-    <w:p>
-      <w:pPr>
-        <w:pStyle w:val="NoSpacing"/>
-        <w:ind w:left="2880"/>
-      </w:pPr>
-      <w:r>
-        <w:t>}</w:t>
-      </w:r>
-    </w:p>
-    <w:p>
-      <w:pPr>
-        <w:pStyle w:val="NoSpacing"/>
-        <w:ind w:left="2880"/>
-      </w:pPr>
-    </w:p>
-    <w:p>
-      <w:pPr>
-        <w:pStyle w:val="NoSpacing"/>
-        <w:ind w:left="2880"/>
-      </w:pPr>
-      <w:r>
-        <w:lastRenderedPageBreak/>
-        <w:t xml:space="preserve">function </w:t>
-      </w:r>
-      <w:proofErr w:type="spellStart"/>
-      <w:r>
-        <w:t>getExpenses</w:t>
-      </w:r>
-      <w:proofErr w:type="spellEnd"/>
-      <w:r>
-        <w:t>(expenses)</w:t>
-      </w:r>
-    </w:p>
-    <w:p>
-      <w:pPr>
-        <w:pStyle w:val="NoSpacing"/>
-        <w:ind w:left="2880"/>
-      </w:pPr>
-      <w:r>
-        <w:t>{</w:t>
-      </w:r>
-    </w:p>
-    <w:p>
-      <w:pPr>
-        <w:pStyle w:val="NoSpacing"/>
-        <w:ind w:left="2880"/>
-      </w:pPr>
-      <w:r>
-        <w:t xml:space="preserve">    </w:t>
-      </w:r>
-      <w:proofErr w:type="spellStart"/>
-      <w:r>
-        <w:t>const</w:t>
-      </w:r>
-      <w:proofErr w:type="spellEnd"/>
-      <w:r>
-        <w:t xml:space="preserve"> </w:t>
-      </w:r>
-      <w:proofErr w:type="spellStart"/>
-      <w:r>
-        <w:t>arrayExpenses</w:t>
-      </w:r>
-      <w:proofErr w:type="spellEnd"/>
-      <w:r>
-        <w:t xml:space="preserve"> = [</w:t>
-      </w:r>
-      <w:proofErr w:type="gramStart"/>
-      <w:r>
-        <w:t>] ;</w:t>
-      </w:r>
-      <w:proofErr w:type="gramEnd"/>
-    </w:p>
-    <w:p>
-      <w:pPr>
-        <w:pStyle w:val="NoSpacing"/>
-        <w:ind w:left="2880"/>
-      </w:pPr>
-      <w:r>
-        <w:t xml:space="preserve">      </w:t>
-      </w:r>
-      <w:proofErr w:type="gramStart"/>
-      <w:r>
-        <w:t>for(</w:t>
-      </w:r>
-      <w:proofErr w:type="gramEnd"/>
-      <w:r>
-        <w:t>let number = 1; number&lt;=expenses ; number++ )</w:t>
-      </w:r>
-    </w:p>
-    <w:p>
-      <w:pPr>
-        <w:pStyle w:val="NoSpacing"/>
-        <w:ind w:left="2880"/>
-      </w:pPr>
-      <w:r>
-        <w:t>        {</w:t>
-      </w:r>
-    </w:p>
-    <w:p>
-      <w:pPr>
-        <w:pStyle w:val="NoSpacing"/>
-        <w:ind w:left="2880"/>
-      </w:pPr>
-      <w:r>
-        <w:t xml:space="preserve">            let </w:t>
-      </w:r>
-      <w:proofErr w:type="spellStart"/>
-      <w:r>
-        <w:t>newExpenses</w:t>
-      </w:r>
-      <w:proofErr w:type="spellEnd"/>
-      <w:r>
-        <w:t xml:space="preserve"> =</w:t>
-      </w:r>
-      <w:proofErr w:type="spellStart"/>
-      <w:proofErr w:type="gramStart"/>
-      <w:r>
-        <w:t>getUserInput</w:t>
-      </w:r>
-      <w:proofErr w:type="spellEnd"/>
-      <w:r>
-        <w:t>(</w:t>
-      </w:r>
-      <w:proofErr w:type="gramEnd"/>
-      <w:r>
-        <w:t xml:space="preserve">`Enter Your </w:t>
-      </w:r>
-      <w:proofErr w:type="spellStart"/>
-      <w:r>
-        <w:t>Expenes</w:t>
-      </w:r>
-      <w:proofErr w:type="spellEnd"/>
-      <w:r>
-        <w:t xml:space="preserve"> ${number}`,true);</w:t>
-      </w:r>
-    </w:p>
-    <w:p>
-      <w:pPr>
-        <w:pStyle w:val="NoSpacing"/>
-        <w:ind w:left="2880"/>
-      </w:pPr>
-      <w:r>
-        <w:t xml:space="preserve">            </w:t>
-      </w:r>
-      <w:proofErr w:type="spellStart"/>
-      <w:r>
-        <w:t>arrayExpenses.push</w:t>
-      </w:r>
-      <w:proofErr w:type="spellEnd"/>
-      <w:r>
-        <w:t>(</w:t>
-      </w:r>
-      <w:proofErr w:type="spellStart"/>
-      <w:r>
-        <w:t>newExpenses</w:t>
-      </w:r>
-      <w:proofErr w:type="spellEnd"/>
-      <w:r>
-        <w:t>);</w:t>
-      </w:r>
-    </w:p>
-    <w:p>
-      <w:pPr>
-        <w:pStyle w:val="NoSpacing"/>
-        <w:ind w:left="2880"/>
-      </w:pPr>
-      <w:r>
-        <w:t>        }</w:t>
-      </w:r>
-    </w:p>
-    <w:p>
-      <w:pPr>
-        <w:pStyle w:val="NoSpacing"/>
-        <w:ind w:left="2880"/>
-      </w:pPr>
-      <w:r>
-        <w:t xml:space="preserve">        return </w:t>
-      </w:r>
-      <w:proofErr w:type="spellStart"/>
-      <w:proofErr w:type="gramStart"/>
-      <w:r>
-        <w:t>arrayExpenses</w:t>
-      </w:r>
-      <w:proofErr w:type="spellEnd"/>
-      <w:r>
-        <w:t xml:space="preserve"> ;</w:t>
-      </w:r>
-      <w:proofErr w:type="gramEnd"/>
-    </w:p>
-    <w:p>
-      <w:pPr>
-        <w:pStyle w:val="NoSpacing"/>
-        <w:ind w:left="2880"/>
-      </w:pPr>
-      <w:r>
-        <w:t>     </w:t>
-      </w:r>
-    </w:p>
-    <w:p>
-      <w:pPr>
-        <w:pStyle w:val="NoSpacing"/>
-        <w:ind w:left="2880"/>
-      </w:pPr>
-      <w:r>
-        <w:t>}</w:t>
-      </w:r>
-    </w:p>
-    <w:p>
-      <w:pPr>
-        <w:pStyle w:val="NoSpacing"/>
-        <w:ind w:left="2880"/>
-      </w:pPr>
-    </w:p>
-    <w:p>
-      <w:pPr>
-        <w:pStyle w:val="NoSpacing"/>
-        <w:ind w:left="2880"/>
-      </w:pPr>
-      <w:r>
-        <w:t xml:space="preserve">function </w:t>
-      </w:r>
-      <w:proofErr w:type="spellStart"/>
-      <w:r>
-        <w:t>calculateTotalExpenses</w:t>
-      </w:r>
-      <w:proofErr w:type="spellEnd"/>
-      <w:r>
-        <w:t>(</w:t>
-      </w:r>
-      <w:proofErr w:type="spellStart"/>
-      <w:r>
-        <w:t>arrayExpenses</w:t>
-      </w:r>
-      <w:proofErr w:type="spellEnd"/>
-      <w:r>
-        <w:t>)</w:t>
-      </w:r>
-    </w:p>
-    <w:p>
-      <w:pPr>
-        <w:pStyle w:val="NoSpacing"/>
-        <w:ind w:left="2880"/>
-      </w:pPr>
-      <w:r>
-        <w:t>{</w:t>
-      </w:r>
-    </w:p>
-    <w:p>
-      <w:pPr>
-        <w:pStyle w:val="NoSpacing"/>
-        <w:ind w:left="2880"/>
-      </w:pPr>
-      <w:r>
-        <w:t xml:space="preserve">    let </w:t>
-      </w:r>
-      <w:proofErr w:type="spellStart"/>
-      <w:r>
-        <w:t>totalExpenses</w:t>
-      </w:r>
-      <w:proofErr w:type="spellEnd"/>
-      <w:r>
-        <w:t xml:space="preserve"> = 0;</w:t>
-      </w:r>
-    </w:p>
-    <w:p>
-      <w:pPr>
-        <w:pStyle w:val="NoSpacing"/>
-        <w:ind w:left="2880"/>
-      </w:pPr>
-      <w:r>
-        <w:t xml:space="preserve">        </w:t>
-      </w:r>
-      <w:proofErr w:type="gramStart"/>
-      <w:r>
-        <w:t>for( let</w:t>
-      </w:r>
-      <w:proofErr w:type="gramEnd"/>
-      <w:r>
-        <w:t xml:space="preserve"> array= 0; array&lt;</w:t>
-      </w:r>
-      <w:proofErr w:type="spellStart"/>
-      <w:r>
-        <w:t>arrayExpenses.length</w:t>
-      </w:r>
-      <w:proofErr w:type="spellEnd"/>
-      <w:r>
-        <w:t>; array++)</w:t>
-      </w:r>
-    </w:p>
-    <w:p>
-      <w:pPr>
-        <w:pStyle w:val="NoSpacing"/>
-        <w:ind w:left="2880"/>
-      </w:pPr>
-      <w:r>
-        <w:t>        {</w:t>
-      </w:r>
-    </w:p>
-    <w:p>
-      <w:pPr>
-        <w:pStyle w:val="NoSpacing"/>
-        <w:ind w:left="2880"/>
-      </w:pPr>
-      <w:r>
-        <w:t xml:space="preserve">            </w:t>
-      </w:r>
-      <w:proofErr w:type="spellStart"/>
-      <w:r>
-        <w:t>totalExpenses</w:t>
-      </w:r>
-      <w:proofErr w:type="spellEnd"/>
-      <w:r>
-        <w:t xml:space="preserve"> += </w:t>
-      </w:r>
-      <w:proofErr w:type="spellStart"/>
-      <w:r>
-        <w:t>arrayExpenses</w:t>
-      </w:r>
-      <w:proofErr w:type="spellEnd"/>
-      <w:r>
-        <w:t>[array];</w:t>
-      </w:r>
-    </w:p>
-    <w:p>
-      <w:pPr>
-        <w:pStyle w:val="NoSpacing"/>
-        <w:ind w:left="2880"/>
-      </w:pPr>
-      <w:r>
-        <w:t>        }</w:t>
-      </w:r>
-    </w:p>
-    <w:p>
-      <w:pPr>
-        <w:pStyle w:val="NoSpacing"/>
-        <w:ind w:left="2880"/>
-      </w:pPr>
-      <w:r>
-        <w:t xml:space="preserve">        return </w:t>
-      </w:r>
-      <w:proofErr w:type="spellStart"/>
-      <w:proofErr w:type="gramStart"/>
-      <w:r>
-        <w:t>totalExpenses</w:t>
-      </w:r>
-      <w:proofErr w:type="spellEnd"/>
-      <w:r>
-        <w:t xml:space="preserve"> ;</w:t>
-      </w:r>
-      <w:proofErr w:type="gramEnd"/>
-    </w:p>
-    <w:p>
-      <w:pPr>
-        <w:pStyle w:val="NoSpacing"/>
-        <w:ind w:left="2880"/>
-      </w:pPr>
-      <w:r>
-        <w:t>}</w:t>
-      </w:r>
-    </w:p>
-    <w:p>
-      <w:pPr>
-        <w:pStyle w:val="NoSpacing"/>
-        <w:ind w:left="2880"/>
-      </w:pPr>
-    </w:p>
-    <w:p>
-      <w:pPr>
-        <w:pStyle w:val="NoSpacing"/>
-        <w:ind w:left="2880"/>
-      </w:pPr>
-      <w:r>
-        <w:t xml:space="preserve">function </w:t>
-      </w:r>
-      <w:proofErr w:type="spellStart"/>
-      <w:proofErr w:type="gramStart"/>
-      <w:r>
-        <w:t>getFinalResult</w:t>
-      </w:r>
-      <w:proofErr w:type="spellEnd"/>
-      <w:r>
-        <w:t>(</w:t>
-      </w:r>
-      <w:proofErr w:type="gramEnd"/>
-      <w:r>
-        <w:t xml:space="preserve">user , salary , </w:t>
-      </w:r>
-      <w:proofErr w:type="spellStart"/>
-      <w:r>
-        <w:t>totalExpenses</w:t>
-      </w:r>
-      <w:proofErr w:type="spellEnd"/>
-      <w:r>
-        <w:t xml:space="preserve"> , tax , </w:t>
-      </w:r>
-      <w:proofErr w:type="spellStart"/>
-      <w:r>
-        <w:t>netIncome</w:t>
-      </w:r>
-      <w:proofErr w:type="spellEnd"/>
-      <w:r>
-        <w:t xml:space="preserve"> , balance , saving , </w:t>
-      </w:r>
-      <w:proofErr w:type="spellStart"/>
-      <w:r>
-        <w:t>finalStatus</w:t>
-      </w:r>
-      <w:proofErr w:type="spellEnd"/>
-      <w:r>
-        <w:t>)</w:t>
-      </w:r>
-    </w:p>
-    <w:p>
-      <w:pPr>
-        <w:pStyle w:val="NoSpacing"/>
-        <w:ind w:left="2880"/>
-      </w:pPr>
-      <w:r>
-        <w:t>{</w:t>
-      </w:r>
-    </w:p>
-    <w:p>
-      <w:pPr>
-        <w:pStyle w:val="NoSpacing"/>
-        <w:ind w:left="2880"/>
-      </w:pPr>
-      <w:r>
-        <w:t xml:space="preserve">        let </w:t>
-      </w:r>
-      <w:proofErr w:type="spellStart"/>
-      <w:r>
-        <w:t>overSpending</w:t>
-      </w:r>
-      <w:proofErr w:type="spellEnd"/>
-      <w:r>
-        <w:t xml:space="preserve"> = '';</w:t>
-      </w:r>
-    </w:p>
-    <w:p>
-      <w:pPr>
-        <w:pStyle w:val="NoSpacing"/>
-        <w:ind w:left="2880"/>
-      </w:pPr>
-      <w:r>
-        <w:t>    if(</w:t>
-      </w:r>
-      <w:proofErr w:type="spellStart"/>
-      <w:r>
-        <w:t>totalExpenses</w:t>
-      </w:r>
-      <w:proofErr w:type="spellEnd"/>
-      <w:r>
-        <w:t>&gt;salary)</w:t>
-      </w:r>
-    </w:p>
-    <w:p>
-      <w:pPr>
-        <w:pStyle w:val="NoSpacing"/>
-        <w:ind w:left="2880"/>
-      </w:pPr>
-      <w:r>
-        <w:t>    {</w:t>
-      </w:r>
-    </w:p>
-    <w:p>
-      <w:pPr>
-        <w:pStyle w:val="NoSpacing"/>
-        <w:ind w:left="2880"/>
-      </w:pPr>
-      <w:r>
-        <w:t xml:space="preserve">        </w:t>
-      </w:r>
-      <w:proofErr w:type="spellStart"/>
-      <w:r>
-        <w:t>overSpending</w:t>
-      </w:r>
-      <w:proofErr w:type="spellEnd"/>
-      <w:r>
-        <w:t xml:space="preserve"> = '</w:t>
-      </w:r>
-      <w:proofErr w:type="gramStart"/>
-      <w:r>
-        <w:t>Warning !</w:t>
-      </w:r>
-      <w:proofErr w:type="gramEnd"/>
-      <w:r>
-        <w:t xml:space="preserve"> Your </w:t>
-      </w:r>
-      <w:proofErr w:type="spellStart"/>
-      <w:r>
-        <w:t>Spanding</w:t>
-      </w:r>
-      <w:proofErr w:type="spellEnd"/>
-      <w:r>
-        <w:t xml:space="preserve"> Too much';</w:t>
-      </w:r>
-    </w:p>
-    <w:p>
-      <w:pPr>
-        <w:pStyle w:val="NoSpacing"/>
-        <w:ind w:left="2880"/>
-      </w:pPr>
-      <w:r>
-        <w:t>    }</w:t>
-      </w:r>
-    </w:p>
-    <w:p>
-      <w:pPr>
-        <w:pStyle w:val="NoSpacing"/>
-        <w:ind w:left="2880"/>
-      </w:pPr>
-    </w:p>
-    <w:p>
-      <w:pPr>
-        <w:pStyle w:val="NoSpacing"/>
-        <w:ind w:left="2880"/>
-      </w:pPr>
-      <w:r>
-        <w:t xml:space="preserve">    </w:t>
-      </w:r>
-      <w:proofErr w:type="spellStart"/>
-      <w:proofErr w:type="gramStart"/>
-      <w:r>
-        <w:t>document.write</w:t>
-      </w:r>
-      <w:proofErr w:type="spellEnd"/>
-      <w:proofErr w:type="gramEnd"/>
-      <w:r>
-        <w:t>("</w:t>
-      </w:r>
-      <w:proofErr w:type="spellStart"/>
-      <w:r>
-        <w:t>User"+user</w:t>
-      </w:r>
-      <w:proofErr w:type="spellEnd"/>
-      <w:r>
-        <w:t xml:space="preserve"> +"&lt;</w:t>
-      </w:r>
-      <w:proofErr w:type="spellStart"/>
-      <w:r>
-        <w:t>br</w:t>
-      </w:r>
-      <w:proofErr w:type="spellEnd"/>
-      <w:r>
-        <w:t>&gt;");</w:t>
-      </w:r>
-    </w:p>
-    <w:p>
-      <w:pPr>
-        <w:pStyle w:val="NoSpacing"/>
-        <w:ind w:left="2880"/>
-      </w:pPr>
-      <w:r>
-        <w:t xml:space="preserve">    </w:t>
-      </w:r>
-      <w:proofErr w:type="spellStart"/>
-      <w:proofErr w:type="gramStart"/>
-      <w:r>
-        <w:t>document.write</w:t>
-      </w:r>
-      <w:proofErr w:type="spellEnd"/>
-      <w:proofErr w:type="gramEnd"/>
-      <w:r>
-        <w:t xml:space="preserve">("Total </w:t>
-      </w:r>
-      <w:proofErr w:type="spellStart"/>
-      <w:r>
-        <w:t>Income"+salary</w:t>
-      </w:r>
-      <w:proofErr w:type="spellEnd"/>
-      <w:r>
-        <w:t>+"&lt;</w:t>
-      </w:r>
-      <w:proofErr w:type="spellStart"/>
-      <w:r>
-        <w:t>br</w:t>
-      </w:r>
-      <w:proofErr w:type="spellEnd"/>
-      <w:r>
-        <w:t>&gt;");</w:t>
-      </w:r>
-    </w:p>
-    <w:p>
-      <w:pPr>
-        <w:pStyle w:val="NoSpacing"/>
-        <w:ind w:left="2880"/>
-      </w:pPr>
-      <w:r>
-        <w:t xml:space="preserve">    </w:t>
-      </w:r>
-      <w:proofErr w:type="spellStart"/>
-      <w:proofErr w:type="gramStart"/>
-      <w:r>
-        <w:t>document.write</w:t>
-      </w:r>
-      <w:proofErr w:type="spellEnd"/>
-      <w:proofErr w:type="gramEnd"/>
-      <w:r>
-        <w:t>("Total Expenses"+</w:t>
-      </w:r>
-      <w:proofErr w:type="spellStart"/>
-      <w:r>
-        <w:t>totalExpenses</w:t>
-      </w:r>
-      <w:proofErr w:type="spellEnd"/>
-      <w:r>
-        <w:t>+"&lt;</w:t>
-      </w:r>
-      <w:proofErr w:type="spellStart"/>
-      <w:r>
-        <w:t>br</w:t>
-      </w:r>
-      <w:proofErr w:type="spellEnd"/>
-      <w:r>
-        <w:t>&gt;");</w:t>
-      </w:r>
-    </w:p>
-    <w:p>
-      <w:pPr>
-        <w:pStyle w:val="NoSpacing"/>
-        <w:ind w:left="2880"/>
-      </w:pPr>
-      <w:r>
-        <w:t xml:space="preserve">    </w:t>
-      </w:r>
-      <w:proofErr w:type="spellStart"/>
-      <w:proofErr w:type="gramStart"/>
-      <w:r>
-        <w:t>document.write</w:t>
-      </w:r>
-      <w:proofErr w:type="spellEnd"/>
-      <w:proofErr w:type="gramEnd"/>
-      <w:r>
-        <w:t>("Tax 10%"+ tax+"&lt;</w:t>
-      </w:r>
-      <w:proofErr w:type="spellStart"/>
-      <w:r>
-        <w:t>br</w:t>
-      </w:r>
-      <w:proofErr w:type="spellEnd"/>
-      <w:r>
-        <w:t>&gt;");</w:t>
-      </w:r>
-    </w:p>
-    <w:p>
-      <w:pPr>
-        <w:pStyle w:val="NoSpacing"/>
-        <w:ind w:left="2880"/>
-      </w:pPr>
-      <w:r>
-        <w:t xml:space="preserve">    </w:t>
-      </w:r>
-      <w:proofErr w:type="spellStart"/>
-      <w:proofErr w:type="gramStart"/>
-      <w:r>
-        <w:t>document.write</w:t>
-      </w:r>
-      <w:proofErr w:type="spellEnd"/>
-      <w:proofErr w:type="gramEnd"/>
-      <w:r>
-        <w:t>("Net Income After Tax"+</w:t>
-      </w:r>
-      <w:proofErr w:type="spellStart"/>
-      <w:r>
-        <w:t>netIncome</w:t>
-      </w:r>
-      <w:proofErr w:type="spellEnd"/>
-      <w:r>
-        <w:t>+"&lt;</w:t>
-      </w:r>
-      <w:proofErr w:type="spellStart"/>
-      <w:r>
-        <w:t>br</w:t>
-      </w:r>
-      <w:proofErr w:type="spellEnd"/>
-      <w:r>
-        <w:t>&gt;");</w:t>
-      </w:r>
-    </w:p>
-    <w:p>
-      <w:pPr>
-        <w:pStyle w:val="NoSpacing"/>
-        <w:ind w:left="2880"/>
-      </w:pPr>
-      <w:r>
-        <w:t xml:space="preserve">    </w:t>
-      </w:r>
-      <w:proofErr w:type="spellStart"/>
-      <w:proofErr w:type="gramStart"/>
-      <w:r>
-        <w:t>document.write</w:t>
-      </w:r>
-      <w:proofErr w:type="spellEnd"/>
-      <w:proofErr w:type="gramEnd"/>
-      <w:r>
-        <w:t xml:space="preserve">("Remaining </w:t>
-      </w:r>
-      <w:proofErr w:type="spellStart"/>
-      <w:r>
-        <w:t>Balance"+balance</w:t>
-      </w:r>
-      <w:proofErr w:type="spellEnd"/>
-      <w:r>
-        <w:t>+"&lt;</w:t>
-      </w:r>
-      <w:proofErr w:type="spellStart"/>
-      <w:r>
-        <w:t>br</w:t>
-      </w:r>
-      <w:proofErr w:type="spellEnd"/>
-      <w:r>
-        <w:t>&gt;");</w:t>
-      </w:r>
-    </w:p>
-    <w:p>
-      <w:pPr>
-        <w:pStyle w:val="NoSpacing"/>
-        <w:ind w:left="2880"/>
-      </w:pPr>
-      <w:r>
-        <w:t xml:space="preserve">    </w:t>
-      </w:r>
-      <w:proofErr w:type="spellStart"/>
-      <w:proofErr w:type="gramStart"/>
-      <w:r>
-        <w:t>document.write</w:t>
-      </w:r>
-      <w:proofErr w:type="spellEnd"/>
-      <w:proofErr w:type="gramEnd"/>
-      <w:r>
-        <w:t>("</w:t>
-      </w:r>
-      <w:proofErr w:type="spellStart"/>
-      <w:r>
-        <w:t>SAving</w:t>
-      </w:r>
-      <w:proofErr w:type="spellEnd"/>
-      <w:r>
-        <w:t xml:space="preserve"> 20% "+saving+"&lt;</w:t>
-      </w:r>
-      <w:proofErr w:type="spellStart"/>
-      <w:r>
-        <w:t>br</w:t>
-      </w:r>
-      <w:proofErr w:type="spellEnd"/>
-      <w:r>
-        <w:t>&gt;");</w:t>
-      </w:r>
-    </w:p>
-    <w:p>
-      <w:pPr>
-        <w:pStyle w:val="NoSpacing"/>
-        <w:ind w:left="2880"/>
-      </w:pPr>
-      <w:r>
-        <w:t xml:space="preserve">    </w:t>
-      </w:r>
-      <w:proofErr w:type="spellStart"/>
-      <w:proofErr w:type="gramStart"/>
-      <w:r>
-        <w:t>document.write</w:t>
-      </w:r>
-      <w:proofErr w:type="spellEnd"/>
-      <w:proofErr w:type="gramEnd"/>
-      <w:r>
-        <w:t>(</w:t>
-      </w:r>
-      <w:proofErr w:type="spellStart"/>
-      <w:r>
-        <w:t>finalStatus</w:t>
-      </w:r>
-      <w:proofErr w:type="spellEnd"/>
-      <w:r>
-        <w:t>+"&lt;</w:t>
-      </w:r>
-      <w:proofErr w:type="spellStart"/>
-      <w:r>
-        <w:t>br</w:t>
-      </w:r>
-      <w:proofErr w:type="spellEnd"/>
-      <w:r>
-        <w:t>&gt;");</w:t>
-      </w:r>
-    </w:p>
-    <w:p>
-      <w:pPr>
-        <w:pStyle w:val="NoSpacing"/>
-        <w:ind w:left="2880"/>
-      </w:pPr>
-      <w:r>
-        <w:t>    if(</w:t>
-      </w:r>
-      <w:proofErr w:type="spellStart"/>
-      <w:r>
-        <w:t>overSpending</w:t>
-      </w:r>
-      <w:proofErr w:type="spellEnd"/>
-      <w:r>
-        <w:t>)</w:t>
-      </w:r>
-    </w:p>
-    <w:p>
-      <w:pPr>
-        <w:pStyle w:val="NoSpacing"/>
-        <w:ind w:left="2880"/>
-      </w:pPr>
-      <w:r>
-        <w:t>    {</w:t>
-      </w:r>
-    </w:p>
-    <w:p>
-      <w:pPr>
-        <w:pStyle w:val="NoSpacing"/>
-        <w:ind w:left="2880"/>
-      </w:pPr>
-      <w:r>
-        <w:t xml:space="preserve">        </w:t>
-      </w:r>
-      <w:proofErr w:type="spellStart"/>
-      <w:proofErr w:type="gramStart"/>
-      <w:r>
-        <w:t>document.write</w:t>
-      </w:r>
-      <w:proofErr w:type="spellEnd"/>
-      <w:proofErr w:type="gramEnd"/>
-      <w:r>
-        <w:t>(</w:t>
-      </w:r>
-      <w:proofErr w:type="spellStart"/>
-      <w:r>
-        <w:t>overSpending</w:t>
-      </w:r>
-      <w:proofErr w:type="spellEnd"/>
-      <w:r>
-        <w:t>);</w:t>
-      </w:r>
-    </w:p>
-    <w:p>
-      <w:pPr>
-        <w:pStyle w:val="NoSpacing"/>
-        <w:ind w:left="2880"/>
-      </w:pPr>
-      <w:r>
-        <w:t>    }</w:t>
-      </w:r>
-    </w:p>
-    <w:p>
-      <w:pPr>
-        <w:pStyle w:val="NoSpacing"/>
-        <w:ind w:left="2880"/>
-      </w:pPr>
-      <w:r>
-        <w:t>}</w:t>
-      </w:r>
-    </w:p>
-    <w:p>
-      <w:pPr>
-        <w:pStyle w:val="NoSpacing"/>
-        <w:ind w:left="2880"/>
-      </w:pPr>
-    </w:p>
-    <w:p>
-      <w:pPr>
-        <w:pStyle w:val="NoSpacing"/>
-        <w:ind w:left="2880"/>
-      </w:pPr>
-      <w:r>
-        <w:t xml:space="preserve">function </w:t>
-      </w:r>
-      <w:proofErr w:type="spellStart"/>
-      <w:r>
-        <w:t>getFinancialStatus</w:t>
-      </w:r>
-      <w:proofErr w:type="spellEnd"/>
-      <w:r>
-        <w:t>(saving)</w:t>
-      </w:r>
-    </w:p>
-    <w:p>
-      <w:pPr>
-        <w:pStyle w:val="NoSpacing"/>
-        <w:ind w:left="2880"/>
-      </w:pPr>
-      <w:r>
-        <w:t>{</w:t>
-      </w:r>
-    </w:p>
-    <w:p>
-      <w:pPr>
-        <w:pStyle w:val="NoSpacing"/>
-        <w:ind w:left="2880"/>
-      </w:pPr>
-      <w:r>
-        <w:t xml:space="preserve">    let </w:t>
-      </w:r>
-      <w:proofErr w:type="spellStart"/>
-      <w:r>
-        <w:t>finalStatus</w:t>
-      </w:r>
-      <w:proofErr w:type="spellEnd"/>
-      <w:r>
-        <w:t xml:space="preserve"> = '';</w:t>
-      </w:r>
-    </w:p>
-    <w:p>
-      <w:pPr>
-        <w:pStyle w:val="NoSpacing"/>
-        <w:ind w:left="2880"/>
-      </w:pPr>
-    </w:p>
-    <w:p>
-      <w:pPr>
-        <w:pStyle w:val="NoSpacing"/>
-        <w:ind w:left="2880"/>
-      </w:pPr>
-      <w:r>
-        <w:t xml:space="preserve">    </w:t>
-      </w:r>
-      <w:proofErr w:type="gramStart"/>
-      <w:r>
-        <w:t>if(</w:t>
-      </w:r>
-      <w:proofErr w:type="gramEnd"/>
-      <w:r>
-        <w:t>saving &gt;= 1000)</w:t>
-      </w:r>
-    </w:p>
-    <w:p>
-      <w:pPr>
-        <w:pStyle w:val="NoSpacing"/>
-        <w:ind w:left="2880"/>
-      </w:pPr>
-      <w:r>
-        <w:t>    {</w:t>
-      </w:r>
-    </w:p>
-    <w:p>
-      <w:pPr>
-        <w:pStyle w:val="NoSpacing"/>
-        <w:ind w:left="2880"/>
-      </w:pPr>
-      <w:r>
-        <w:t xml:space="preserve">        </w:t>
-      </w:r>
-      <w:proofErr w:type="spellStart"/>
-      <w:r>
-        <w:t>finalStatus</w:t>
-      </w:r>
-      <w:proofErr w:type="spellEnd"/>
-      <w:r>
-        <w:t xml:space="preserve"> = '</w:t>
-      </w:r>
-      <w:proofErr w:type="gramStart"/>
-      <w:r>
-        <w:t>Amazing .</w:t>
-      </w:r>
-      <w:proofErr w:type="gramEnd"/>
-      <w:r>
-        <w:t xml:space="preserve"> Saving well ';</w:t>
-      </w:r>
-    </w:p>
-    <w:p>
-      <w:pPr>
-        <w:pStyle w:val="NoSpacing"/>
-        <w:ind w:left="2880"/>
-      </w:pPr>
-      <w:r>
-        <w:t>    }</w:t>
-      </w:r>
-    </w:p>
-    <w:p>
-      <w:pPr>
-        <w:pStyle w:val="NoSpacing"/>
-        <w:ind w:left="2880"/>
-      </w:pPr>
-      <w:r>
-        <w:t>    else if(saving&gt;=500)</w:t>
-      </w:r>
-    </w:p>
-    <w:p>
-      <w:pPr>
-        <w:pStyle w:val="NoSpacing"/>
-        <w:ind w:left="2880"/>
-      </w:pPr>
-      <w:r>
-        <w:t>    {</w:t>
-      </w:r>
-    </w:p>
-    <w:p>
-      <w:pPr>
-        <w:pStyle w:val="NoSpacing"/>
-        <w:ind w:left="2880"/>
-      </w:pPr>
-      <w:r>
-        <w:t xml:space="preserve">        </w:t>
-      </w:r>
-      <w:proofErr w:type="spellStart"/>
-      <w:r>
-        <w:t>finalStatus</w:t>
-      </w:r>
-      <w:proofErr w:type="spellEnd"/>
-      <w:r>
-        <w:t xml:space="preserve"> = '</w:t>
-      </w:r>
-      <w:proofErr w:type="gramStart"/>
-      <w:r>
-        <w:t>Good .</w:t>
-      </w:r>
-      <w:proofErr w:type="gramEnd"/>
-      <w:r>
-        <w:t xml:space="preserve"> in </w:t>
-      </w:r>
-      <w:proofErr w:type="spellStart"/>
-      <w:r>
-        <w:t>condtion</w:t>
-      </w:r>
-      <w:proofErr w:type="spellEnd"/>
-      <w:r>
-        <w:t>';</w:t>
-      </w:r>
-    </w:p>
-    <w:p>
-      <w:pPr>
-        <w:pStyle w:val="NoSpacing"/>
-        <w:ind w:left="2880"/>
-      </w:pPr>
-      <w:r>
-        <w:lastRenderedPageBreak/>
-        <w:t>    }</w:t>
-      </w:r>
-    </w:p>
-    <w:p>
-      <w:pPr>
-        <w:pStyle w:val="NoSpacing"/>
-        <w:ind w:left="2880"/>
-      </w:pPr>
-      <w:r>
-        <w:t>    else if (saving&gt;= 100)</w:t>
-      </w:r>
-    </w:p>
-    <w:p>
-      <w:pPr>
-        <w:pStyle w:val="NoSpacing"/>
-        <w:ind w:left="2880"/>
-      </w:pPr>
-      <w:r>
-        <w:t>    {</w:t>
-      </w:r>
-    </w:p>
-    <w:p>
-      <w:pPr>
-        <w:pStyle w:val="NoSpacing"/>
-        <w:ind w:left="2880"/>
-      </w:pPr>
-      <w:r>
-        <w:t xml:space="preserve">        </w:t>
-      </w:r>
-      <w:proofErr w:type="spellStart"/>
-      <w:r>
-        <w:t>finalStatus</w:t>
-      </w:r>
-      <w:proofErr w:type="spellEnd"/>
-      <w:r>
-        <w:t xml:space="preserve"> = "Need </w:t>
-      </w:r>
-      <w:proofErr w:type="spellStart"/>
-      <w:r>
-        <w:t>improvment</w:t>
-      </w:r>
-      <w:proofErr w:type="spellEnd"/>
-      <w:r>
-        <w:t>";</w:t>
-      </w:r>
-    </w:p>
-    <w:p>
-      <w:pPr>
-        <w:pStyle w:val="NoSpacing"/>
-        <w:ind w:left="2880"/>
-      </w:pPr>
-      <w:r>
-        <w:t>    }</w:t>
-      </w:r>
-    </w:p>
-    <w:p>
-      <w:pPr>
-        <w:pStyle w:val="NoSpacing"/>
-        <w:ind w:left="2880"/>
-      </w:pPr>
-      <w:r>
-        <w:t xml:space="preserve">    </w:t>
-      </w:r>
-      <w:proofErr w:type="gramStart"/>
-      <w:r>
-        <w:t>else{</w:t>
-      </w:r>
-      <w:proofErr w:type="gramEnd"/>
-    </w:p>
-    <w:p>
-      <w:pPr>
-        <w:pStyle w:val="NoSpacing"/>
-        <w:ind w:left="2880"/>
-      </w:pPr>
-      <w:r>
-        <w:t xml:space="preserve">        </w:t>
-      </w:r>
-      <w:proofErr w:type="spellStart"/>
-      <w:r>
-        <w:t>finalStatus</w:t>
-      </w:r>
-      <w:proofErr w:type="spellEnd"/>
-      <w:r>
-        <w:t xml:space="preserve"> = "Critical condition";</w:t>
-      </w:r>
-    </w:p>
-    <w:p>
-      <w:pPr>
-        <w:pStyle w:val="NoSpacing"/>
-        <w:ind w:left="2880"/>
-      </w:pPr>
-      <w:r>
-        <w:t>    }</w:t>
-      </w:r>
-    </w:p>
-    <w:p>
-      <w:pPr>
-        <w:pStyle w:val="NoSpacing"/>
-        <w:ind w:left="2880"/>
-      </w:pPr>
-      <w:r>
-        <w:t xml:space="preserve">    return </w:t>
-      </w:r>
-      <w:proofErr w:type="spellStart"/>
-      <w:r>
-        <w:t>finalStatus</w:t>
-      </w:r>
-      <w:proofErr w:type="spellEnd"/>
-      <w:r>
-        <w:t>;</w:t>
-      </w:r>
-    </w:p>
-    <w:p>
-      <w:pPr>
-        <w:pStyle w:val="NoSpacing"/>
-        <w:ind w:left="2880"/>
-      </w:pPr>
-      <w:r>
-        <w:t>}</w:t>
-      </w:r>
-    </w:p>
-    <w:p>
-      <w:pPr>
-        <w:pStyle w:val="NoSpacing"/>
-        <w:ind w:left="2880"/>
-      </w:pPr>
-    </w:p>
-    <w:p>
-      <w:pPr>
-        <w:pStyle w:val="NoSpacing"/>
-        <w:ind w:left="2880"/>
-      </w:pPr>
-      <w:r>
-        <w:t xml:space="preserve">function </w:t>
-      </w:r>
-      <w:proofErr w:type="spellStart"/>
-      <w:proofErr w:type="gramStart"/>
-      <w:r>
-        <w:t>getBudgetTracker</w:t>
-      </w:r>
-      <w:proofErr w:type="spellEnd"/>
-      <w:r>
-        <w:t>(</w:t>
-      </w:r>
-      <w:proofErr w:type="gramEnd"/>
-      <w:r>
-        <w:t>)</w:t>
-      </w:r>
-    </w:p>
-    <w:p>
-      <w:pPr>
-        <w:pStyle w:val="NoSpacing"/>
-        <w:ind w:left="2880"/>
-      </w:pPr>
-      <w:r>
-        <w:t>{</w:t>
-      </w:r>
-    </w:p>
-    <w:p>
-      <w:pPr>
-        <w:pStyle w:val="NoSpacing"/>
-        <w:ind w:left="2880"/>
-      </w:pPr>
-      <w:r>
-        <w:t xml:space="preserve">let user = </w:t>
-      </w:r>
-      <w:proofErr w:type="spellStart"/>
-      <w:proofErr w:type="gramStart"/>
-      <w:r>
-        <w:t>getUserInput</w:t>
-      </w:r>
-      <w:proofErr w:type="spellEnd"/>
-      <w:r>
-        <w:t>(</w:t>
-      </w:r>
-      <w:proofErr w:type="gramEnd"/>
-      <w:r>
-        <w:t>"Enter Your Name");</w:t>
-      </w:r>
-    </w:p>
-    <w:p>
-      <w:pPr>
-        <w:pStyle w:val="NoSpacing"/>
-        <w:ind w:left="2880"/>
-      </w:pPr>
-      <w:r>
-        <w:t xml:space="preserve">let salary = </w:t>
-      </w:r>
-      <w:proofErr w:type="spellStart"/>
-      <w:proofErr w:type="gramStart"/>
-      <w:r>
-        <w:t>getUserInput</w:t>
-      </w:r>
-      <w:proofErr w:type="spellEnd"/>
-      <w:r>
-        <w:t>(</w:t>
-      </w:r>
-      <w:proofErr w:type="gramEnd"/>
-      <w:r>
-        <w:t>"Enter Your salary" , true);</w:t>
-      </w:r>
-    </w:p>
-    <w:p>
-      <w:pPr>
-        <w:pStyle w:val="NoSpacing"/>
-        <w:ind w:left="2880"/>
-      </w:pPr>
-      <w:r>
-        <w:t>let expenses =</w:t>
-      </w:r>
-      <w:proofErr w:type="spellStart"/>
-      <w:proofErr w:type="gramStart"/>
-      <w:r>
-        <w:t>getUserInput</w:t>
-      </w:r>
-      <w:proofErr w:type="spellEnd"/>
-      <w:r>
-        <w:t>(</w:t>
-      </w:r>
-      <w:proofErr w:type="gramEnd"/>
-      <w:r>
-        <w:t>"How many expenses You have ?" , true);</w:t>
-      </w:r>
-    </w:p>
-    <w:p>
-      <w:pPr>
-        <w:pStyle w:val="NoSpacing"/>
-        <w:ind w:left="2880"/>
-      </w:pPr>
-      <w:r>
-        <w:br/>
-      </w:r>
-    </w:p>
-    <w:p>
-      <w:pPr>
-        <w:pStyle w:val="NoSpacing"/>
-        <w:ind w:left="2880"/>
-      </w:pPr>
-      <w:r>
-        <w:t>    if(</w:t>
-      </w:r>
-      <w:proofErr w:type="spellStart"/>
-      <w:r>
-        <w:t>isNaN</w:t>
-      </w:r>
-      <w:proofErr w:type="spellEnd"/>
-      <w:r>
-        <w:t xml:space="preserve">(salary) || </w:t>
-      </w:r>
-      <w:proofErr w:type="spellStart"/>
-      <w:r>
-        <w:t>isNaN</w:t>
-      </w:r>
-      <w:proofErr w:type="spellEnd"/>
-      <w:r>
-        <w:t>(expenses) || salary&lt;=0 || expenses&lt;=0)</w:t>
-      </w:r>
-    </w:p>
-    <w:p>
-      <w:pPr>
-        <w:pStyle w:val="NoSpacing"/>
-        <w:ind w:left="2880"/>
-      </w:pPr>
-      <w:r>
-        <w:t>    {</w:t>
-      </w:r>
-    </w:p>
-    <w:p>
-      <w:pPr>
-        <w:pStyle w:val="NoSpacing"/>
-        <w:ind w:left="2880"/>
-      </w:pPr>
-      <w:r>
-        <w:t xml:space="preserve">        </w:t>
-      </w:r>
-      <w:proofErr w:type="spellStart"/>
-      <w:proofErr w:type="gramStart"/>
-      <w:r>
-        <w:t>document.write</w:t>
-      </w:r>
-      <w:proofErr w:type="spellEnd"/>
-      <w:proofErr w:type="gramEnd"/>
-      <w:r>
-        <w:t xml:space="preserve">('Enter valid </w:t>
-      </w:r>
-      <w:proofErr w:type="spellStart"/>
-      <w:r>
-        <w:t>Enput</w:t>
-      </w:r>
-      <w:proofErr w:type="spellEnd"/>
-      <w:r>
-        <w:t>')</w:t>
-      </w:r>
-    </w:p>
-    <w:p>
-      <w:pPr>
-        <w:pStyle w:val="NoSpacing"/>
-        <w:ind w:left="2880"/>
-      </w:pPr>
-      <w:r>
-        <w:t xml:space="preserve">        return; </w:t>
-      </w:r>
-    </w:p>
-    <w:p>
-      <w:pPr>
-        <w:pStyle w:val="NoSpacing"/>
-        <w:ind w:left="2880"/>
-      </w:pPr>
-      <w:r>
-        <w:t>    }</w:t>
-      </w:r>
-    </w:p>
-    <w:p>
-      <w:pPr>
-        <w:pStyle w:val="NoSpacing"/>
-        <w:ind w:left="2880"/>
-      </w:pPr>
-      <w:r>
-        <w:t xml:space="preserve">    </w:t>
-      </w:r>
-      <w:proofErr w:type="gramStart"/>
-      <w:r>
-        <w:t>else{</w:t>
-      </w:r>
-      <w:proofErr w:type="gramEnd"/>
-    </w:p>
-    <w:p>
-      <w:pPr>
-        <w:pStyle w:val="NoSpacing"/>
-        <w:ind w:left="2880"/>
-      </w:pPr>
-    </w:p>
-    <w:p>
-      <w:pPr>
-        <w:pStyle w:val="NoSpacing"/>
-        <w:ind w:left="2880"/>
-      </w:pPr>
-      <w:r>
-        <w:t xml:space="preserve">        let </w:t>
-      </w:r>
-      <w:proofErr w:type="spellStart"/>
-      <w:r>
-        <w:t>arrayExpenses</w:t>
-      </w:r>
-      <w:proofErr w:type="spellEnd"/>
-      <w:r>
-        <w:t xml:space="preserve"> = </w:t>
-      </w:r>
-      <w:proofErr w:type="spellStart"/>
-      <w:r>
-        <w:t>getExpenses</w:t>
-      </w:r>
-      <w:proofErr w:type="spellEnd"/>
-      <w:r>
-        <w:t>(expenses);</w:t>
-      </w:r>
-    </w:p>
-    <w:p>
-      <w:pPr>
-        <w:pStyle w:val="NoSpacing"/>
-        <w:ind w:left="2880"/>
-      </w:pPr>
-    </w:p>
-    <w:p>
-      <w:pPr>
-        <w:pStyle w:val="NoSpacing"/>
-        <w:ind w:left="2880"/>
-      </w:pPr>
-      <w:r>
-        <w:t xml:space="preserve">        let </w:t>
-      </w:r>
-      <w:proofErr w:type="spellStart"/>
-      <w:r>
-        <w:t>totalExpenses</w:t>
-      </w:r>
-      <w:proofErr w:type="spellEnd"/>
-      <w:r>
-        <w:t xml:space="preserve"> = </w:t>
-      </w:r>
-      <w:proofErr w:type="spellStart"/>
-      <w:r>
-        <w:t>calculateTotalExpenses</w:t>
-      </w:r>
-      <w:proofErr w:type="spellEnd"/>
-      <w:r>
-        <w:t>(</w:t>
-      </w:r>
-      <w:proofErr w:type="spellStart"/>
-      <w:r>
-        <w:t>arrayExpenses</w:t>
-      </w:r>
-      <w:proofErr w:type="spellEnd"/>
-      <w:r>
-        <w:t>);</w:t>
-      </w:r>
-    </w:p>
-    <w:p>
-      <w:pPr>
-        <w:pStyle w:val="NoSpacing"/>
-        <w:ind w:left="2880"/>
-      </w:pPr>
-    </w:p>
-    <w:p>
-      <w:pPr>
-        <w:pStyle w:val="NoSpacing"/>
-        <w:ind w:left="2880"/>
-      </w:pPr>
-      <w:r>
-        <w:t xml:space="preserve">    </w:t>
-      </w:r>
-      <w:proofErr w:type="spellStart"/>
-      <w:r>
-        <w:t>const</w:t>
-      </w:r>
-      <w:proofErr w:type="spellEnd"/>
-      <w:r>
-        <w:t xml:space="preserve"> tax = salary * 0.1;</w:t>
-      </w:r>
-    </w:p>
-    <w:p>
-      <w:pPr>
-        <w:pStyle w:val="NoSpacing"/>
-        <w:ind w:left="2880"/>
-      </w:pPr>
-      <w:r>
-        <w:t xml:space="preserve">    </w:t>
-      </w:r>
-      <w:proofErr w:type="spellStart"/>
-      <w:r>
-        <w:t>const</w:t>
-      </w:r>
-      <w:proofErr w:type="spellEnd"/>
-      <w:r>
-        <w:t xml:space="preserve"> </w:t>
-      </w:r>
-      <w:proofErr w:type="spellStart"/>
-      <w:r>
-        <w:t>netIncome</w:t>
-      </w:r>
-      <w:proofErr w:type="spellEnd"/>
-      <w:r>
-        <w:t xml:space="preserve"> = salary - </w:t>
-      </w:r>
-      <w:proofErr w:type="gramStart"/>
-      <w:r>
-        <w:t>tax ;</w:t>
-      </w:r>
-      <w:proofErr w:type="gramEnd"/>
-    </w:p>
-    <w:p>
-      <w:pPr>
-        <w:pStyle w:val="NoSpacing"/>
-        <w:ind w:left="2880"/>
-      </w:pPr>
-      <w:r>
-        <w:t xml:space="preserve">    </w:t>
-      </w:r>
-      <w:proofErr w:type="spellStart"/>
-      <w:r>
-        <w:t>const</w:t>
-      </w:r>
-      <w:proofErr w:type="spellEnd"/>
-      <w:r>
-        <w:t xml:space="preserve"> balance = </w:t>
-      </w:r>
-      <w:proofErr w:type="spellStart"/>
-      <w:r>
-        <w:t>netIncome</w:t>
-      </w:r>
-      <w:proofErr w:type="spellEnd"/>
-      <w:r>
-        <w:t xml:space="preserve"> - </w:t>
-      </w:r>
-      <w:proofErr w:type="spellStart"/>
-      <w:proofErr w:type="gramStart"/>
-      <w:r>
-        <w:t>totalExpenses</w:t>
-      </w:r>
-      <w:proofErr w:type="spellEnd"/>
-      <w:r>
-        <w:t xml:space="preserve"> ;</w:t>
-      </w:r>
-      <w:proofErr w:type="gramEnd"/>
-    </w:p>
-    <w:p>
-      <w:pPr>
-        <w:pStyle w:val="NoSpacing"/>
-        <w:ind w:left="2880"/>
-      </w:pPr>
-      <w:r>
-        <w:t xml:space="preserve">    </w:t>
-      </w:r>
-      <w:proofErr w:type="spellStart"/>
-      <w:r>
-        <w:t>const</w:t>
-      </w:r>
-      <w:proofErr w:type="spellEnd"/>
-      <w:r>
-        <w:t xml:space="preserve"> saving = balance * 0.2;</w:t>
-      </w:r>
-    </w:p>
-    <w:p>
-      <w:pPr>
-        <w:pStyle w:val="NoSpacing"/>
-        <w:ind w:left="2880"/>
-      </w:pPr>
-      <w:r>
-        <w:t xml:space="preserve">    </w:t>
-      </w:r>
-    </w:p>
-    <w:p>
-      <w:pPr>
-        <w:pStyle w:val="NoSpacing"/>
-        <w:ind w:left="2880"/>
-      </w:pPr>
-      <w:r>
-        <w:t xml:space="preserve">    let </w:t>
-      </w:r>
-      <w:proofErr w:type="spellStart"/>
-      <w:r>
-        <w:t>finalStatus</w:t>
-      </w:r>
-      <w:proofErr w:type="spellEnd"/>
-      <w:r>
-        <w:t xml:space="preserve"> = </w:t>
-      </w:r>
-      <w:proofErr w:type="spellStart"/>
-      <w:r>
-        <w:t>getFinancialStatus</w:t>
-      </w:r>
-      <w:proofErr w:type="spellEnd"/>
-      <w:r>
-        <w:t>(saving);</w:t>
-      </w:r>
-    </w:p>
-    <w:p>
-      <w:pPr>
-        <w:pStyle w:val="NoSpacing"/>
-        <w:ind w:left="2880"/>
-      </w:pPr>
-    </w:p>
-    <w:p>
-      <w:pPr>
-        <w:pStyle w:val="NoSpacing"/>
-        <w:ind w:left="2880"/>
-      </w:pPr>
-      <w:r>
-        <w:t>     </w:t>
-      </w:r>
-      <w:proofErr w:type="spellStart"/>
-      <w:proofErr w:type="gramStart"/>
-      <w:r>
-        <w:t>getFinalResult</w:t>
-      </w:r>
-      <w:proofErr w:type="spellEnd"/>
-      <w:r>
-        <w:t>(</w:t>
-      </w:r>
-      <w:proofErr w:type="gramEnd"/>
-      <w:r>
-        <w:t xml:space="preserve">user , salary , </w:t>
-      </w:r>
-      <w:proofErr w:type="spellStart"/>
-      <w:r>
-        <w:t>totalExpenses</w:t>
-      </w:r>
-      <w:proofErr w:type="spellEnd"/>
-      <w:r>
-        <w:t xml:space="preserve"> , tax , </w:t>
-      </w:r>
-      <w:proofErr w:type="spellStart"/>
-      <w:r>
-        <w:t>netIncome</w:t>
-      </w:r>
-      <w:proofErr w:type="spellEnd"/>
-      <w:r>
-        <w:t xml:space="preserve"> , balance , saving , </w:t>
-      </w:r>
-      <w:proofErr w:type="spellStart"/>
-      <w:r>
-        <w:t>finalStatus</w:t>
-      </w:r>
-      <w:proofErr w:type="spellEnd"/>
-      <w:r>
-        <w:t>);</w:t>
-      </w:r>
-    </w:p>
-    <w:p>
-      <w:pPr>
-        <w:pStyle w:val="NoSpacing"/>
-        <w:ind w:left="2880"/>
-      </w:pPr>
-      <w:r>
-        <w:t>}</w:t>
-      </w:r>
-    </w:p>
-    <w:p>
-      <w:pPr>
-        <w:pStyle w:val="NoSpacing"/>
-        <w:ind w:left="2880"/>
-      </w:pPr>
-    </w:p>
-    <w:p>
-      <w:pPr>
-        <w:pStyle w:val="NoSpacing"/>
-        <w:ind w:left="2880"/>
-      </w:pPr>
-      <w:r>
-        <w:t>   </w:t>
-      </w:r>
-    </w:p>
-    <w:p>
-      <w:pPr>
-        <w:pStyle w:val="NoSpacing"/>
-        <w:ind w:left="2880"/>
-      </w:pPr>
-      <w:r>
-        <w:t>}</w:t>
-      </w:r>
-    </w:p>
-    <w:p>
-      <w:pPr>
-        <w:pStyle w:val="NoSpacing"/>
-        <w:ind w:left="2880"/>
-      </w:pPr>
-    </w:p>
-    <w:p>
-      <w:pPr>
-        <w:pStyle w:val="NoSpacing"/>
-        <w:ind w:left="2880"/>
-      </w:pPr>
-      <w:proofErr w:type="spellStart"/>
-      <w:proofErr w:type="gramStart"/>
-      <w:r>
-        <w:t>getBudgetTracker</w:t>
-      </w:r>
-      <w:proofErr w:type="spellEnd"/>
-      <w:r>
-        <w:t>(</w:t>
-      </w:r>
-      <w:proofErr w:type="gramEnd"/>
-      <w:r>
-        <w:t>)</w:t>
-      </w:r>
+    </w:p>
+    <w:p>
+      <w:pPr>
+        <w:pStyle w:val="NoSpacing"/>
+        <w:ind w:left="720"/>
+      </w:pPr>
+    </w:p>
+    <w:p>
+      <w:pPr>
+        <w:pStyle w:val="NoSpacing"/>
+        <w:ind w:left="720"/>
+        <w:rPr>
+          <w:b/>
+          <w:sz w:val="32"/>
+        </w:rPr>
+      </w:pPr>
+      <w:r>
+        <w:rPr>
+          <w:b/>
+          <w:sz w:val="32"/>
+        </w:rPr>
+        <w:t>Validation</w:t>
+      </w:r>
+    </w:p>
+    <w:p>
+      <w:pPr>
+        <w:pStyle w:val="NoSpacing"/>
+        <w:ind w:left="720"/>
+      </w:pPr>
+    </w:p>
+    <w:p>
+      <w:pPr>
+        <w:pStyle w:val="NoSpacing"/>
+        <w:ind w:left="720"/>
+      </w:pPr>
+      <w:proofErr w:type="spellStart"/>
+      <w:r>
+        <w:t>Json</w:t>
+      </w:r>
+      <w:proofErr w:type="spellEnd"/>
+      <w:r>
+        <w:t xml:space="preserve"> data </w:t>
+      </w:r>
+      <w:proofErr w:type="spellStart"/>
+      <w:r>
+        <w:t>ke</w:t>
+      </w:r>
+      <w:proofErr w:type="spellEnd"/>
+      <w:r>
+        <w:t xml:space="preserve"> validate </w:t>
+      </w:r>
+      <w:proofErr w:type="spellStart"/>
+      <w:r>
+        <w:t>korar</w:t>
+      </w:r>
+      <w:proofErr w:type="spellEnd"/>
+      <w:r>
+        <w:t xml:space="preserve"> </w:t>
+      </w:r>
+      <w:proofErr w:type="spellStart"/>
+      <w:r>
+        <w:t>jonno</w:t>
+      </w:r>
+      <w:proofErr w:type="spellEnd"/>
+      <w:r>
+        <w:t xml:space="preserve"> </w:t>
+      </w:r>
+      <w:proofErr w:type="spellStart"/>
+      <w:r>
+        <w:t>json</w:t>
+      </w:r>
+      <w:proofErr w:type="spellEnd"/>
+      <w:r>
+        <w:t xml:space="preserve"> formatter search </w:t>
+      </w:r>
+      <w:proofErr w:type="spellStart"/>
+      <w:r>
+        <w:t>koro</w:t>
+      </w:r>
+      <w:proofErr w:type="spellEnd"/>
+      <w:r>
+        <w:t xml:space="preserve"> </w:t>
+      </w:r>
+      <w:r>
+        <w:t xml:space="preserve">browser e then u can check </w:t>
+      </w:r>
+      <w:proofErr w:type="spellStart"/>
+      <w:r>
+        <w:t>nnaki</w:t>
+      </w:r>
+      <w:proofErr w:type="spellEnd"/>
+    </w:p>
+    <w:p>
+      <w:pPr>
+        <w:pStyle w:val="NoSpacing"/>
+        <w:ind w:left="720"/>
+      </w:pPr>
     </w:p>
     <w:p>
       <w:pPr>
@@ -26599,7 +26972,6 @@
       <w:showingPlcHdr/>
       <w15:appearance w15:val="hidden"/>
     </w:sdtPr>
-    <w:sdtEndPr/>
     <w:sdtContent>
       <w:p>
         <w:pPr>
@@ -28437,6 +28809,7 @@
     <w:rsid w:val="0057209C"/>
     <w:rsid w:val="005B6DA8"/>
     <w:rsid w:val="005D15A5"/>
+    <w:rsid w:val="005D4325"/>
     <w:rsid w:val="005F58D0"/>
     <w:rsid w:val="00622FC3"/>
     <w:rsid w:val="00690003"/>
@@ -29241,7 +29614,7 @@
 </file>
 
 <file path=customXml/itemProps1.xml><?xml version="1.0" encoding="utf-8"?>
-<ds:datastoreItem xmlns:ds="http://schemas.openxmlformats.org/officeDocument/2006/customXml" ds:itemID="{19AB9C90-AE7A-4B4C-A724-B2C77E2CE6D5}">
+<ds:datastoreItem xmlns:ds="http://schemas.openxmlformats.org/officeDocument/2006/customXml" ds:itemID="{1D45F305-DF15-4E24-AECA-5D446251E91F}">
   <ds:schemaRefs>
     <ds:schemaRef ds:uri="http://schemas.openxmlformats.org/officeDocument/2006/bibliography"/>
   </ds:schemaRefs>

</xml_diff>